<commit_message>
ANOVA BubbleSort and tratament times
</commit_message>
<xml_diff>
--- a/docs/Documentation Experiment.docx
+++ b/docs/Documentation Experiment.docx
@@ -1,6 +1,6 @@
 
 <file path=word/document.xml><?xml version="1.0" encoding="utf-8"?>
-<w:document xmlns:wpc="http://schemas.microsoft.com/office/word/2010/wordprocessingCanvas" xmlns:cx="http://schemas.microsoft.com/office/drawing/2014/chartex" xmlns:mc="http://schemas.openxmlformats.org/markup-compatibility/2006" xmlns:o="urn:schemas-microsoft-com:office:office" xmlns:r="http://schemas.openxmlformats.org/officeDocument/2006/relationships" xmlns:m="http://schemas.openxmlformats.org/officeDocument/2006/math" xmlns:v="urn:schemas-microsoft-com:vml" xmlns:wp14="http://schemas.microsoft.com/office/word/2010/wordprocessingDrawing" xmlns:wp="http://schemas.openxmlformats.org/drawingml/2006/wordprocessingDrawing" xmlns:w10="urn:schemas-microsoft-com:office:word" xmlns:w="http://schemas.openxmlformats.org/wordprocessingml/2006/main" xmlns:w14="http://schemas.microsoft.com/office/word/2010/wordml" xmlns:w15="http://schemas.microsoft.com/office/word/2012/wordml" xmlns:w16se="http://schemas.microsoft.com/office/word/2015/wordml/symex" xmlns:wpg="http://schemas.microsoft.com/office/word/2010/wordprocessingGroup" xmlns:wpi="http://schemas.microsoft.com/office/word/2010/wordprocessingInk" xmlns:wne="http://schemas.microsoft.com/office/word/2006/wordml" xmlns:wps="http://schemas.microsoft.com/office/word/2010/wordprocessingShape" mc:Ignorable="w14 w15 w16se wp14">
+<w:document xmlns:wpc="http://schemas.microsoft.com/office/word/2010/wordprocessingCanvas" xmlns:cx="http://schemas.microsoft.com/office/drawing/2014/chartex" xmlns:cx1="http://schemas.microsoft.com/office/drawing/2015/9/8/chartex" xmlns:cx2="http://schemas.microsoft.com/office/drawing/2015/10/21/chartex" xmlns:cx3="http://schemas.microsoft.com/office/drawing/2016/5/9/chartex" xmlns:cx4="http://schemas.microsoft.com/office/drawing/2016/5/10/chartex" xmlns:cx5="http://schemas.microsoft.com/office/drawing/2016/5/11/chartex" xmlns:cx6="http://schemas.microsoft.com/office/drawing/2016/5/12/chartex" xmlns:cx7="http://schemas.microsoft.com/office/drawing/2016/5/13/chartex" xmlns:cx8="http://schemas.microsoft.com/office/drawing/2016/5/14/chartex" xmlns:mc="http://schemas.openxmlformats.org/markup-compatibility/2006" xmlns:aink="http://schemas.microsoft.com/office/drawing/2016/ink" xmlns:am3d="http://schemas.microsoft.com/office/drawing/2017/model3d" xmlns:o="urn:schemas-microsoft-com:office:office" xmlns:r="http://schemas.openxmlformats.org/officeDocument/2006/relationships" xmlns:m="http://schemas.openxmlformats.org/officeDocument/2006/math" xmlns:v="urn:schemas-microsoft-com:vml" xmlns:wp14="http://schemas.microsoft.com/office/word/2010/wordprocessingDrawing" xmlns:wp="http://schemas.openxmlformats.org/drawingml/2006/wordprocessingDrawing" xmlns:w10="urn:schemas-microsoft-com:office:word" xmlns:w="http://schemas.openxmlformats.org/wordprocessingml/2006/main" xmlns:w14="http://schemas.microsoft.com/office/word/2010/wordml" xmlns:w15="http://schemas.microsoft.com/office/word/2012/wordml" xmlns:w16cex="http://schemas.microsoft.com/office/word/2018/wordml/cex" xmlns:w16cid="http://schemas.microsoft.com/office/word/2016/wordml/cid" xmlns:w16="http://schemas.microsoft.com/office/word/2018/wordml" xmlns:w16sdtdh="http://schemas.microsoft.com/office/word/2020/wordml/sdtdatahash" xmlns:w16se="http://schemas.microsoft.com/office/word/2015/wordml/symex" xmlns:wpg="http://schemas.microsoft.com/office/word/2010/wordprocessingGroup" xmlns:wpi="http://schemas.microsoft.com/office/word/2010/wordprocessingInk" xmlns:wne="http://schemas.microsoft.com/office/word/2006/wordml" xmlns:wps="http://schemas.microsoft.com/office/word/2010/wordprocessingShape" mc:Ignorable="w14 w15 w16se w16cid w16 w16cex w16sdtdh wp14">
   <w:body>
     <w:p>
       <w:pPr>
@@ -24,13 +24,7 @@
         <w:rPr>
           <w:i/>
         </w:rPr>
-        <w:t xml:space="preserve"> y </w:t>
-      </w:r>
-      <w:r>
-        <w:rPr>
-          <w:i/>
-        </w:rPr>
-        <w:t>Realización</w:t>
+        <w:t xml:space="preserve"> y Realización</w:t>
       </w:r>
     </w:p>
     <w:p>
@@ -77,10 +71,7 @@
         <w:jc w:val="both"/>
       </w:pPr>
       <w:r>
-        <w:t xml:space="preserve">Bubble Sort: </w:t>
-      </w:r>
-      <w:r>
-        <w:t>Funciona revisando cada elemento de la lista que va a ser ordenada con el siguiente, intercambiándolos de posición si están en el orden equivocado. Es necesario revisar varias veces toda la lista hasta que no se necesiten más intercambios, lo cual significa que la lista está ordenada</w:t>
+        <w:t>Bubble Sort: Funciona revisando cada elemento de la lista que va a ser ordenada con el siguiente, intercambiándolos de posición si están en el orden equivocado. Es necesario revisar varias veces toda la lista hasta que no se necesiten más intercambios, lo cual significa que la lista está ordenada</w:t>
       </w:r>
     </w:p>
     <w:p>
@@ -88,15 +79,7 @@
         <w:jc w:val="both"/>
       </w:pPr>
       <w:r>
-        <w:t xml:space="preserve">Insertion Sort: </w:t>
-      </w:r>
-      <w:r>
-        <w:t>Su funcionamiento consiste en el recorrido por la lista seleccionando en cada iteración un valor como clave y compararlo con el resto insertándolo en e</w:t>
-      </w:r>
-      <w:bookmarkStart w:id="0" w:name="_GoBack"/>
-      <w:bookmarkEnd w:id="0"/>
-      <w:r>
-        <w:t>l lugar correspondiente.</w:t>
+        <w:t>Insertion Sort: Su funcionamiento consiste en el recorrido por la lista seleccionando en cada iteración un valor como clave y compararlo con el resto insertándolo en el lugar correspondiente.</w:t>
       </w:r>
     </w:p>
     <w:p>
@@ -118,10 +101,7 @@
         <w:jc w:val="both"/>
       </w:pPr>
       <w:r>
-        <w:t>La unidad experimental son</w:t>
-      </w:r>
-      <w:r>
-        <w:t xml:space="preserve"> los algoritmos de ordenamiento </w:t>
+        <w:t xml:space="preserve">La unidad experimental son los algoritmos de ordenamiento </w:t>
       </w:r>
       <w:proofErr w:type="spellStart"/>
       <w:r>
@@ -629,16 +609,7 @@
           <w:szCs w:val="22"/>
           <w:lang w:eastAsia="en-US"/>
         </w:rPr>
-        <w:t>Temperatura del medio ambiente</w:t>
-      </w:r>
-      <w:r>
-        <w:rPr>
-          <w:rFonts w:asciiTheme="minorHAnsi" w:eastAsiaTheme="minorHAnsi" w:hAnsiTheme="minorHAnsi" w:cstheme="minorBidi"/>
-          <w:sz w:val="22"/>
-          <w:szCs w:val="22"/>
-          <w:lang w:eastAsia="en-US"/>
-        </w:rPr>
-        <w:t xml:space="preserve"> y del computador</w:t>
+        <w:t>Temperatura del medio ambiente y del computador</w:t>
       </w:r>
     </w:p>
     <w:p>
@@ -740,7 +711,7 @@
     <w:p/>
     <w:tbl>
       <w:tblPr>
-        <w:tblStyle w:val="Tabladecuadrcula2-nfasis6"/>
+        <w:tblStyle w:val="Tablaconcuadrcula2-nfasis6"/>
         <w:tblW w:w="0" w:type="auto"/>
         <w:tblLook w:val="04A0" w:firstRow="1" w:lastRow="0" w:firstColumn="1" w:lastColumn="0" w:noHBand="0" w:noVBand="1"/>
       </w:tblPr>
@@ -773,15 +744,7 @@
                 <w:bCs w:val="0"/>
                 <w:i/>
               </w:rPr>
-              <w:t>Lenguaje</w:t>
-            </w:r>
-            <w:r>
-              <w:rPr>
-                <w:b w:val="0"/>
-                <w:bCs w:val="0"/>
-                <w:i/>
-              </w:rPr>
-              <w:t xml:space="preserve"> de Programación</w:t>
+              <w:t>Lenguaje de Programación</w:t>
             </w:r>
           </w:p>
         </w:tc>
@@ -991,10 +954,7 @@
         </w:numPr>
       </w:pPr>
       <w:r>
-        <w:t>Bu</w:t>
-      </w:r>
-      <w:r>
-        <w:t>bble</w:t>
+        <w:t>Bubble</w:t>
       </w:r>
     </w:p>
     <w:p>
@@ -1011,7 +971,7 @@
     </w:p>
     <w:tbl>
       <w:tblPr>
-        <w:tblStyle w:val="Tabladecuadrcula2-nfasis6"/>
+        <w:tblStyle w:val="Tablaconcuadrcula2-nfasis6"/>
         <w:tblW w:w="0" w:type="auto"/>
         <w:tblLook w:val="04A0" w:firstRow="1" w:lastRow="0" w:firstColumn="1" w:lastColumn="0" w:noHBand="0" w:noVBand="1"/>
       </w:tblPr>
@@ -1176,7 +1136,7 @@
     </w:p>
     <w:tbl>
       <w:tblPr>
-        <w:tblStyle w:val="Tabladecuadrcula2-nfasis6"/>
+        <w:tblStyle w:val="Tablaconcuadrcula2-nfasis6"/>
         <w:tblW w:w="0" w:type="auto"/>
         <w:tblLook w:val="04A0" w:firstRow="1" w:lastRow="0" w:firstColumn="1" w:lastColumn="0" w:noHBand="0" w:noVBand="1"/>
       </w:tblPr>
@@ -1325,7 +1285,7 @@
     </w:p>
     <w:tbl>
       <w:tblPr>
-        <w:tblStyle w:val="Tabladecuadrcula2-nfasis6"/>
+        <w:tblStyle w:val="Tablaconcuadrcula2-nfasis6"/>
         <w:tblW w:w="0" w:type="auto"/>
         <w:tblLook w:val="04A0" w:firstRow="1" w:lastRow="0" w:firstColumn="1" w:lastColumn="0" w:noHBand="0" w:noVBand="1"/>
       </w:tblPr>
@@ -1563,6 +1523,12 @@
               <w:jc w:val="center"/>
               <w:cnfStyle w:val="000000100000" w:firstRow="0" w:lastRow="0" w:firstColumn="0" w:lastColumn="0" w:oddVBand="0" w:evenVBand="0" w:oddHBand="1" w:evenHBand="0" w:firstRowFirstColumn="0" w:firstRowLastColumn="0" w:lastRowFirstColumn="0" w:lastRowLastColumn="0"/>
             </w:pPr>
+            <w:r>
+              <w:rPr>
+                <w:rFonts w:eastAsiaTheme="minorEastAsia"/>
+              </w:rPr>
+              <w:t>0.00</w:t>
+            </w:r>
           </w:p>
         </w:tc>
       </w:tr>
@@ -1652,6 +1618,12 @@
               <w:jc w:val="center"/>
               <w:cnfStyle w:val="000000000000" w:firstRow="0" w:lastRow="0" w:firstColumn="0" w:lastColumn="0" w:oddVBand="0" w:evenVBand="0" w:oddHBand="0" w:evenHBand="0" w:firstRowFirstColumn="0" w:firstRowLastColumn="0" w:lastRowFirstColumn="0" w:lastRowLastColumn="0"/>
             </w:pPr>
+            <w:r>
+              <w:rPr>
+                <w:rFonts w:eastAsiaTheme="minorEastAsia"/>
+              </w:rPr>
+              <w:t>257.78</w:t>
+            </w:r>
           </w:p>
         </w:tc>
       </w:tr>
@@ -1703,10 +1675,7 @@
               <w:cnfStyle w:val="000000100000" w:firstRow="0" w:lastRow="0" w:firstColumn="0" w:lastColumn="0" w:oddVBand="0" w:evenVBand="0" w:oddHBand="1" w:evenHBand="0" w:firstRowFirstColumn="0" w:firstRowLastColumn="0" w:lastRowFirstColumn="0" w:lastRowLastColumn="0"/>
             </w:pPr>
             <w:r>
-              <w:t>1</w:t>
-            </w:r>
-            <w:r>
-              <w:t>0</w:t>
+              <w:t>10</w:t>
             </w:r>
           </w:p>
         </w:tc>
@@ -1747,6 +1716,12 @@
               <w:jc w:val="center"/>
               <w:cnfStyle w:val="000000100000" w:firstRow="0" w:lastRow="0" w:firstColumn="0" w:lastColumn="0" w:oddVBand="0" w:evenVBand="0" w:oddHBand="1" w:evenHBand="0" w:firstRowFirstColumn="0" w:firstRowLastColumn="0" w:lastRowFirstColumn="0" w:lastRowLastColumn="0"/>
             </w:pPr>
+            <w:r>
+              <w:rPr>
+                <w:rFonts w:eastAsiaTheme="minorEastAsia"/>
+              </w:rPr>
+              <w:t>0.00</w:t>
+            </w:r>
           </w:p>
         </w:tc>
       </w:tr>
@@ -1836,6 +1811,12 @@
               <w:jc w:val="center"/>
               <w:cnfStyle w:val="000000000000" w:firstRow="0" w:lastRow="0" w:firstColumn="0" w:lastColumn="0" w:oddVBand="0" w:evenVBand="0" w:oddHBand="0" w:evenHBand="0" w:firstRowFirstColumn="0" w:firstRowLastColumn="0" w:lastRowFirstColumn="0" w:lastRowLastColumn="0"/>
             </w:pPr>
+            <w:r>
+              <w:rPr>
+                <w:rFonts w:eastAsiaTheme="minorEastAsia"/>
+              </w:rPr>
+              <w:t>0.00</w:t>
+            </w:r>
           </w:p>
         </w:tc>
       </w:tr>
@@ -1928,6 +1909,12 @@
               <w:jc w:val="center"/>
               <w:cnfStyle w:val="000000100000" w:firstRow="0" w:lastRow="0" w:firstColumn="0" w:lastColumn="0" w:oddVBand="0" w:evenVBand="0" w:oddHBand="1" w:evenHBand="0" w:firstRowFirstColumn="0" w:firstRowLastColumn="0" w:lastRowFirstColumn="0" w:lastRowLastColumn="0"/>
             </w:pPr>
+            <w:r>
+              <w:rPr>
+                <w:rFonts w:eastAsiaTheme="minorEastAsia"/>
+              </w:rPr>
+              <w:t>0.00</w:t>
+            </w:r>
           </w:p>
         </w:tc>
       </w:tr>
@@ -2017,6 +2004,12 @@
               <w:jc w:val="center"/>
               <w:cnfStyle w:val="000000000000" w:firstRow="0" w:lastRow="0" w:firstColumn="0" w:lastColumn="0" w:oddVBand="0" w:evenVBand="0" w:oddHBand="0" w:evenHBand="0" w:firstRowFirstColumn="0" w:firstRowLastColumn="0" w:lastRowFirstColumn="0" w:lastRowLastColumn="0"/>
             </w:pPr>
+            <w:r>
+              <w:rPr>
+                <w:rFonts w:eastAsiaTheme="minorEastAsia"/>
+              </w:rPr>
+              <w:t>145.87</w:t>
+            </w:r>
           </w:p>
         </w:tc>
       </w:tr>
@@ -2109,6 +2102,12 @@
               <w:jc w:val="center"/>
               <w:cnfStyle w:val="000000100000" w:firstRow="0" w:lastRow="0" w:firstColumn="0" w:lastColumn="0" w:oddVBand="0" w:evenVBand="0" w:oddHBand="1" w:evenHBand="0" w:firstRowFirstColumn="0" w:firstRowLastColumn="0" w:lastRowFirstColumn="0" w:lastRowLastColumn="0"/>
             </w:pPr>
+            <w:r>
+              <w:rPr>
+                <w:rFonts w:eastAsiaTheme="minorEastAsia"/>
+              </w:rPr>
+              <w:t>0.00</w:t>
+            </w:r>
           </w:p>
         </w:tc>
       </w:tr>
@@ -2198,6 +2197,12 @@
               <w:jc w:val="center"/>
               <w:cnfStyle w:val="000000000000" w:firstRow="0" w:lastRow="0" w:firstColumn="0" w:lastColumn="0" w:oddVBand="0" w:evenVBand="0" w:oddHBand="0" w:evenHBand="0" w:firstRowFirstColumn="0" w:firstRowLastColumn="0" w:lastRowFirstColumn="0" w:lastRowLastColumn="0"/>
             </w:pPr>
+            <w:r>
+              <w:rPr>
+                <w:rFonts w:eastAsiaTheme="minorEastAsia"/>
+              </w:rPr>
+              <w:t>82.12</w:t>
+            </w:r>
           </w:p>
         </w:tc>
       </w:tr>
@@ -2290,6 +2295,12 @@
               <w:jc w:val="center"/>
               <w:cnfStyle w:val="000000100000" w:firstRow="0" w:lastRow="0" w:firstColumn="0" w:lastColumn="0" w:oddVBand="0" w:evenVBand="0" w:oddHBand="1" w:evenHBand="0" w:firstRowFirstColumn="0" w:firstRowLastColumn="0" w:lastRowFirstColumn="0" w:lastRowLastColumn="0"/>
             </w:pPr>
+            <w:r>
+              <w:rPr>
+                <w:rFonts w:eastAsiaTheme="minorEastAsia"/>
+              </w:rPr>
+              <w:t>0.00</w:t>
+            </w:r>
           </w:p>
         </w:tc>
       </w:tr>
@@ -2379,6 +2390,12 @@
               <w:jc w:val="center"/>
               <w:cnfStyle w:val="000000000000" w:firstRow="0" w:lastRow="0" w:firstColumn="0" w:lastColumn="0" w:oddVBand="0" w:evenVBand="0" w:oddHBand="0" w:evenHBand="0" w:firstRowFirstColumn="0" w:firstRowLastColumn="0" w:lastRowFirstColumn="0" w:lastRowLastColumn="0"/>
             </w:pPr>
+            <w:r>
+              <w:rPr>
+                <w:rFonts w:eastAsiaTheme="minorEastAsia"/>
+              </w:rPr>
+              <w:t>0.31</w:t>
+            </w:r>
           </w:p>
         </w:tc>
       </w:tr>
@@ -2472,6 +2489,12 @@
               <w:jc w:val="center"/>
               <w:cnfStyle w:val="000000100000" w:firstRow="0" w:lastRow="0" w:firstColumn="0" w:lastColumn="0" w:oddVBand="0" w:evenVBand="0" w:oddHBand="1" w:evenHBand="0" w:firstRowFirstColumn="0" w:firstRowLastColumn="0" w:lastRowFirstColumn="0" w:lastRowLastColumn="0"/>
             </w:pPr>
+            <w:r>
+              <w:rPr>
+                <w:rFonts w:eastAsiaTheme="minorEastAsia"/>
+              </w:rPr>
+              <w:t>0.23</w:t>
+            </w:r>
           </w:p>
         </w:tc>
       </w:tr>
@@ -2561,6 +2584,12 @@
               <w:jc w:val="center"/>
               <w:cnfStyle w:val="000000000000" w:firstRow="0" w:lastRow="0" w:firstColumn="0" w:lastColumn="0" w:oddVBand="0" w:evenVBand="0" w:oddHBand="0" w:evenHBand="0" w:firstRowFirstColumn="0" w:firstRowLastColumn="0" w:lastRowFirstColumn="0" w:lastRowLastColumn="0"/>
             </w:pPr>
+            <w:r>
+              <w:rPr>
+                <w:rFonts w:eastAsiaTheme="minorEastAsia"/>
+              </w:rPr>
+              <w:t>0.51</w:t>
+            </w:r>
           </w:p>
         </w:tc>
       </w:tr>
@@ -2653,6 +2682,12 @@
               <w:jc w:val="center"/>
               <w:cnfStyle w:val="000000100000" w:firstRow="0" w:lastRow="0" w:firstColumn="0" w:lastColumn="0" w:oddVBand="0" w:evenVBand="0" w:oddHBand="1" w:evenHBand="0" w:firstRowFirstColumn="0" w:firstRowLastColumn="0" w:lastRowFirstColumn="0" w:lastRowLastColumn="0"/>
             </w:pPr>
+            <w:r>
+              <w:rPr>
+                <w:rFonts w:eastAsiaTheme="minorEastAsia"/>
+              </w:rPr>
+              <w:t>0.01</w:t>
+            </w:r>
           </w:p>
         </w:tc>
       </w:tr>
@@ -2742,6 +2777,12 @@
               <w:jc w:val="center"/>
               <w:cnfStyle w:val="000000000000" w:firstRow="0" w:lastRow="0" w:firstColumn="0" w:lastColumn="0" w:oddVBand="0" w:evenVBand="0" w:oddHBand="0" w:evenHBand="0" w:firstRowFirstColumn="0" w:firstRowLastColumn="0" w:lastRowFirstColumn="0" w:lastRowLastColumn="0"/>
             </w:pPr>
+            <w:r>
+              <w:rPr>
+                <w:rFonts w:eastAsiaTheme="minorEastAsia"/>
+              </w:rPr>
+              <w:t>71.04</w:t>
+            </w:r>
           </w:p>
         </w:tc>
       </w:tr>
@@ -2834,6 +2875,12 @@
               <w:jc w:val="center"/>
               <w:cnfStyle w:val="000000100000" w:firstRow="0" w:lastRow="0" w:firstColumn="0" w:lastColumn="0" w:oddVBand="0" w:evenVBand="0" w:oddHBand="1" w:evenHBand="0" w:firstRowFirstColumn="0" w:firstRowLastColumn="0" w:lastRowFirstColumn="0" w:lastRowLastColumn="0"/>
             </w:pPr>
+            <w:r>
+              <w:rPr>
+                <w:rFonts w:eastAsiaTheme="minorEastAsia"/>
+              </w:rPr>
+              <w:t>0.01</w:t>
+            </w:r>
           </w:p>
         </w:tc>
       </w:tr>
@@ -2923,6 +2970,12 @@
               <w:jc w:val="center"/>
               <w:cnfStyle w:val="000000000000" w:firstRow="0" w:lastRow="0" w:firstColumn="0" w:lastColumn="0" w:oddVBand="0" w:evenVBand="0" w:oddHBand="0" w:evenHBand="0" w:firstRowFirstColumn="0" w:firstRowLastColumn="0" w:lastRowFirstColumn="0" w:lastRowLastColumn="0"/>
             </w:pPr>
+            <w:r>
+              <w:rPr>
+                <w:rFonts w:eastAsiaTheme="minorEastAsia"/>
+              </w:rPr>
+              <w:t>0.08</w:t>
+            </w:r>
           </w:p>
         </w:tc>
       </w:tr>
@@ -2931,15 +2984,12 @@
     <w:p/>
     <w:p>
       <w:r>
-        <w:t>(B) BUBBLE SORT:</w:t>
-      </w:r>
-      <w:r>
-        <w:t xml:space="preserve"> Complejidad Temporal</w:t>
+        <w:t>(B) BUBBLE SORT: Complejidad Temporal</w:t>
       </w:r>
     </w:p>
     <w:tbl>
       <w:tblPr>
-        <w:tblStyle w:val="Tabladecuadrcula2-nfasis5"/>
+        <w:tblStyle w:val="Tablaconcuadrcula2-nfasis5"/>
         <w:tblW w:w="0" w:type="auto"/>
         <w:tblLook w:val="04A0" w:firstRow="1" w:lastRow="0" w:firstColumn="1" w:lastColumn="0" w:noHBand="0" w:noVBand="1"/>
       </w:tblPr>
@@ -3068,35 +3118,63 @@
               <w:jc w:val="center"/>
               <w:rPr>
                 <w:b w:val="0"/>
-              </w:rPr>
-            </w:pPr>
+                <w:lang w:val="en-US"/>
+              </w:rPr>
+            </w:pPr>
+            <w:r>
+              <w:rPr>
+                <w:b w:val="0"/>
+                <w:lang w:val="en-US"/>
+              </w:rPr>
+              <w:t xml:space="preserve">for (int </w:t>
+            </w:r>
             <w:proofErr w:type="spellStart"/>
             <w:r>
               <w:rPr>
                 <w:b w:val="0"/>
-              </w:rPr>
-              <w:t>for</w:t>
+                <w:lang w:val="en-US"/>
+              </w:rPr>
+              <w:t>i</w:t>
             </w:r>
             <w:proofErr w:type="spellEnd"/>
             <w:r>
               <w:rPr>
                 <w:b w:val="0"/>
-              </w:rPr>
-              <w:t xml:space="preserve"> (</w:t>
+                <w:lang w:val="en-US"/>
+              </w:rPr>
+              <w:t xml:space="preserve"> = 0; </w:t>
             </w:r>
             <w:proofErr w:type="spellStart"/>
             <w:r>
               <w:rPr>
                 <w:b w:val="0"/>
-              </w:rPr>
-              <w:t>int</w:t>
+                <w:lang w:val="en-US"/>
+              </w:rPr>
+              <w:t>i</w:t>
             </w:r>
             <w:proofErr w:type="spellEnd"/>
             <w:r>
               <w:rPr>
                 <w:b w:val="0"/>
-              </w:rPr>
-              <w:t xml:space="preserve"> i = 0; i &lt; n-1; i++)</w:t>
+                <w:lang w:val="en-US"/>
+              </w:rPr>
+              <w:t xml:space="preserve"> &lt; n-1; </w:t>
+            </w:r>
+            <w:proofErr w:type="spellStart"/>
+            <w:r>
+              <w:rPr>
+                <w:b w:val="0"/>
+                <w:lang w:val="en-US"/>
+              </w:rPr>
+              <w:t>i</w:t>
+            </w:r>
+            <w:proofErr w:type="spellEnd"/>
+            <w:r>
+              <w:rPr>
+                <w:b w:val="0"/>
+                <w:lang w:val="en-US"/>
+              </w:rPr>
+              <w:t>++)</w:t>
             </w:r>
           </w:p>
         </w:tc>
@@ -3129,47 +3207,29 @@
               <w:jc w:val="center"/>
               <w:rPr>
                 <w:b w:val="0"/>
-              </w:rPr>
-            </w:pPr>
+                <w:lang w:val="en-US"/>
+              </w:rPr>
+            </w:pPr>
+            <w:r>
+              <w:rPr>
+                <w:b w:val="0"/>
+                <w:lang w:val="en-US"/>
+              </w:rPr>
+              <w:t xml:space="preserve">for (int j = 0; j &lt; n-i-1; </w:t>
+            </w:r>
             <w:proofErr w:type="spellStart"/>
             <w:r>
               <w:rPr>
                 <w:b w:val="0"/>
-              </w:rPr>
-              <w:t>for</w:t>
+                <w:lang w:val="en-US"/>
+              </w:rPr>
+              <w:t>j++</w:t>
             </w:r>
             <w:proofErr w:type="spellEnd"/>
             <w:r>
               <w:rPr>
                 <w:b w:val="0"/>
-              </w:rPr>
-              <w:t xml:space="preserve"> (</w:t>
-            </w:r>
-            <w:proofErr w:type="spellStart"/>
-            <w:r>
-              <w:rPr>
-                <w:b w:val="0"/>
-              </w:rPr>
-              <w:t>int</w:t>
-            </w:r>
-            <w:proofErr w:type="spellEnd"/>
-            <w:r>
-              <w:rPr>
-                <w:b w:val="0"/>
-              </w:rPr>
-              <w:t xml:space="preserve"> j = 0; j &lt; n-i-1; </w:t>
-            </w:r>
-            <w:proofErr w:type="spellStart"/>
-            <w:r>
-              <w:rPr>
-                <w:b w:val="0"/>
-              </w:rPr>
-              <w:t>j++</w:t>
-            </w:r>
-            <w:proofErr w:type="spellEnd"/>
-            <w:r>
-              <w:rPr>
-                <w:b w:val="0"/>
+                <w:lang w:val="en-US"/>
               </w:rPr>
               <w:t>)</w:t>
             </w:r>
@@ -3185,7 +3245,15 @@
               <w:cnfStyle w:val="000000100000" w:firstRow="0" w:lastRow="0" w:firstColumn="0" w:lastColumn="0" w:oddVBand="0" w:evenVBand="0" w:oddHBand="1" w:evenHBand="0" w:firstRowFirstColumn="0" w:firstRowLastColumn="0" w:lastRowFirstColumn="0" w:lastRowLastColumn="0"/>
             </w:pPr>
             <w:r>
-              <w:t>((n(n+1))/2) + n</w:t>
+              <w:t>((n(n+1</w:t>
+            </w:r>
+            <w:proofErr w:type="gramStart"/>
+            <w:r>
+              <w:t>))/</w:t>
+            </w:r>
+            <w:proofErr w:type="gramEnd"/>
+            <w:r>
+              <w:t>2) + n</w:t>
             </w:r>
           </w:p>
         </w:tc>
@@ -3201,26 +3269,37 @@
               <w:jc w:val="center"/>
               <w:rPr>
                 <w:b w:val="0"/>
-              </w:rPr>
-            </w:pPr>
+                <w:lang w:val="en-US"/>
+              </w:rPr>
+            </w:pPr>
+            <w:r>
+              <w:rPr>
+                <w:b w:val="0"/>
+                <w:lang w:val="en-US"/>
+              </w:rPr>
+              <w:t>if (</w:t>
+            </w:r>
             <w:proofErr w:type="spellStart"/>
             <w:r>
               <w:rPr>
                 <w:b w:val="0"/>
-              </w:rPr>
-              <w:t>if</w:t>
+                <w:lang w:val="en-US"/>
+              </w:rPr>
+              <w:t>arr</w:t>
             </w:r>
             <w:proofErr w:type="spellEnd"/>
             <w:r>
               <w:rPr>
                 <w:b w:val="0"/>
-              </w:rPr>
-              <w:t xml:space="preserve"> (</w:t>
+                <w:lang w:val="en-US"/>
+              </w:rPr>
+              <w:t xml:space="preserve">[j] &gt; </w:t>
             </w:r>
             <w:proofErr w:type="spellStart"/>
             <w:r>
               <w:rPr>
                 <w:b w:val="0"/>
+                <w:lang w:val="en-US"/>
               </w:rPr>
               <w:t>arr</w:t>
             </w:r>
@@ -3228,20 +3307,7 @@
             <w:r>
               <w:rPr>
                 <w:b w:val="0"/>
-              </w:rPr>
-              <w:t xml:space="preserve">[j] &gt; </w:t>
-            </w:r>
-            <w:proofErr w:type="spellStart"/>
-            <w:r>
-              <w:rPr>
-                <w:b w:val="0"/>
-              </w:rPr>
-              <w:t>arr</w:t>
-            </w:r>
-            <w:proofErr w:type="spellEnd"/>
-            <w:r>
-              <w:rPr>
-                <w:b w:val="0"/>
+                <w:lang w:val="en-US"/>
               </w:rPr>
               <w:t>[j+1])</w:t>
             </w:r>
@@ -3257,7 +3323,15 @@
               <w:cnfStyle w:val="000000000000" w:firstRow="0" w:lastRow="0" w:firstColumn="0" w:lastColumn="0" w:oddVBand="0" w:evenVBand="0" w:oddHBand="0" w:evenHBand="0" w:firstRowFirstColumn="0" w:firstRowLastColumn="0" w:lastRowFirstColumn="0" w:lastRowLastColumn="0"/>
             </w:pPr>
             <w:r>
-              <w:t>((n(n+1))/2) + 1</w:t>
+              <w:t>((n(n+1</w:t>
+            </w:r>
+            <w:proofErr w:type="gramStart"/>
+            <w:r>
+              <w:t>))/</w:t>
+            </w:r>
+            <w:proofErr w:type="gramEnd"/>
+            <w:r>
+              <w:t>2) + 1</w:t>
             </w:r>
           </w:p>
         </w:tc>
@@ -3498,24 +3572,18 @@
     </w:p>
     <w:p>
       <w:r>
-        <w:t xml:space="preserve">T(B)= </w:t>
-      </w:r>
-      <w:r>
-        <w:t>O(n^2)</w:t>
+        <w:t>T(B)= O(n^2)</w:t>
       </w:r>
     </w:p>
     <w:p/>
     <w:p>
       <w:r>
-        <w:t xml:space="preserve">(B) BUBBLE SORT: Complejidad </w:t>
-      </w:r>
-      <w:r>
-        <w:t>Espacial</w:t>
+        <w:t>(B) BUBBLE SORT: Complejidad Espacial</w:t>
       </w:r>
     </w:p>
     <w:tbl>
       <w:tblPr>
-        <w:tblStyle w:val="Tabladecuadrcula2-nfasis5"/>
+        <w:tblStyle w:val="Tablaconcuadrcula2-nfasis5"/>
         <w:tblW w:w="0" w:type="auto"/>
         <w:tblLook w:val="04A0" w:firstRow="1" w:lastRow="0" w:firstColumn="1" w:lastColumn="0" w:noHBand="0" w:noVBand="1"/>
       </w:tblPr>
@@ -3795,42 +3863,24 @@
     <w:p/>
     <w:p>
       <w:r>
-        <w:t>T</w:t>
-      </w:r>
-      <w:r>
-        <w:t>(B)=</w:t>
-      </w:r>
-      <w:r>
-        <w:t xml:space="preserve"> n + 3 </w:t>
+        <w:t xml:space="preserve">T(B)= n + 3 </w:t>
       </w:r>
     </w:p>
     <w:p>
       <w:r>
-        <w:t xml:space="preserve">T(B) </w:t>
-      </w:r>
-      <w:r>
-        <w:t>= ө (n)</w:t>
+        <w:t>T(B) = ө (n)</w:t>
       </w:r>
     </w:p>
     <w:p/>
     <w:p>
       <w:r>
-        <w:t>(I</w:t>
-      </w:r>
-      <w:r>
-        <w:t xml:space="preserve">) </w:t>
-      </w:r>
-      <w:r>
-        <w:t>INSERT</w:t>
-      </w:r>
-      <w:r>
-        <w:t xml:space="preserve"> SORT: Complejidad Temporal</w:t>
+        <w:t>(I) INSERT SORT: Complejidad Temporal</w:t>
       </w:r>
     </w:p>
     <w:p/>
     <w:tbl>
       <w:tblPr>
-        <w:tblStyle w:val="Tabladecuadrcula2-nfasis5"/>
+        <w:tblStyle w:val="Tablaconcuadrcula2-nfasis5"/>
         <w:tblW w:w="0" w:type="auto"/>
         <w:tblLook w:val="04A0" w:firstRow="1" w:lastRow="0" w:firstColumn="1" w:lastColumn="0" w:noHBand="0" w:noVBand="1"/>
       </w:tblPr>
@@ -3962,35 +4012,63 @@
               <w:jc w:val="center"/>
               <w:rPr>
                 <w:b w:val="0"/>
-              </w:rPr>
-            </w:pPr>
+                <w:lang w:val="en-US"/>
+              </w:rPr>
+            </w:pPr>
+            <w:r>
+              <w:rPr>
+                <w:b w:val="0"/>
+                <w:lang w:val="en-US"/>
+              </w:rPr>
+              <w:t xml:space="preserve">for (int </w:t>
+            </w:r>
             <w:proofErr w:type="spellStart"/>
             <w:r>
               <w:rPr>
                 <w:b w:val="0"/>
-              </w:rPr>
-              <w:t>for</w:t>
+                <w:lang w:val="en-US"/>
+              </w:rPr>
+              <w:t>i</w:t>
             </w:r>
             <w:proofErr w:type="spellEnd"/>
             <w:r>
               <w:rPr>
                 <w:b w:val="0"/>
-              </w:rPr>
-              <w:t xml:space="preserve"> (</w:t>
+                <w:lang w:val="en-US"/>
+              </w:rPr>
+              <w:t xml:space="preserve"> = 1; </w:t>
             </w:r>
             <w:proofErr w:type="spellStart"/>
             <w:r>
               <w:rPr>
                 <w:b w:val="0"/>
-              </w:rPr>
-              <w:t>int</w:t>
+                <w:lang w:val="en-US"/>
+              </w:rPr>
+              <w:t>i</w:t>
             </w:r>
             <w:proofErr w:type="spellEnd"/>
             <w:r>
               <w:rPr>
                 <w:b w:val="0"/>
-              </w:rPr>
-              <w:t xml:space="preserve"> i = 1; i &lt; n; ++i) {</w:t>
+                <w:lang w:val="en-US"/>
+              </w:rPr>
+              <w:t xml:space="preserve"> &lt; n; ++</w:t>
+            </w:r>
+            <w:proofErr w:type="spellStart"/>
+            <w:r>
+              <w:rPr>
+                <w:b w:val="0"/>
+                <w:lang w:val="en-US"/>
+              </w:rPr>
+              <w:t>i</w:t>
+            </w:r>
+            <w:proofErr w:type="spellEnd"/>
+            <w:r>
+              <w:rPr>
+                <w:b w:val="0"/>
+                <w:lang w:val="en-US"/>
+              </w:rPr>
+              <w:t>) {</w:t>
             </w:r>
           </w:p>
         </w:tc>
@@ -4142,49 +4220,31 @@
               <w:jc w:val="center"/>
               <w:rPr>
                 <w:b w:val="0"/>
-              </w:rPr>
-            </w:pPr>
+                <w:lang w:val="en-US"/>
+              </w:rPr>
+            </w:pPr>
+            <w:r>
+              <w:rPr>
+                <w:b w:val="0"/>
+                <w:lang w:val="en-US"/>
+              </w:rPr>
+              <w:t xml:space="preserve">while (j &gt;= 0 &amp;&amp; </w:t>
+            </w:r>
             <w:proofErr w:type="spellStart"/>
             <w:r>
               <w:rPr>
                 <w:b w:val="0"/>
-              </w:rPr>
-              <w:t>while</w:t>
+                <w:lang w:val="en-US"/>
+              </w:rPr>
+              <w:t>arr</w:t>
             </w:r>
             <w:proofErr w:type="spellEnd"/>
             <w:r>
               <w:rPr>
                 <w:b w:val="0"/>
-              </w:rPr>
-              <w:t xml:space="preserve"> (j &gt;= 0 &amp;&amp; </w:t>
-            </w:r>
-            <w:proofErr w:type="spellStart"/>
-            <w:r>
-              <w:rPr>
-                <w:b w:val="0"/>
-              </w:rPr>
-              <w:t>arr</w:t>
-            </w:r>
-            <w:proofErr w:type="spellEnd"/>
-            <w:r>
-              <w:rPr>
-                <w:b w:val="0"/>
-              </w:rPr>
-              <w:t xml:space="preserve">[j] &gt; </w:t>
-            </w:r>
-            <w:proofErr w:type="spellStart"/>
-            <w:r>
-              <w:rPr>
-                <w:b w:val="0"/>
-              </w:rPr>
-              <w:t>key</w:t>
-            </w:r>
-            <w:proofErr w:type="spellEnd"/>
-            <w:r>
-              <w:rPr>
-                <w:b w:val="0"/>
-              </w:rPr>
-              <w:t>)</w:t>
+                <w:lang w:val="en-US"/>
+              </w:rPr>
+              <w:t>[j] &gt; key)</w:t>
             </w:r>
           </w:p>
         </w:tc>
@@ -4198,7 +4258,15 @@
               <w:cnfStyle w:val="000000100000" w:firstRow="0" w:lastRow="0" w:firstColumn="0" w:lastColumn="0" w:oddVBand="0" w:evenVBand="0" w:oddHBand="1" w:evenHBand="0" w:firstRowFirstColumn="0" w:firstRowLastColumn="0" w:lastRowFirstColumn="0" w:lastRowLastColumn="0"/>
             </w:pPr>
             <w:r>
-              <w:t>((n(n+1))/2) + n</w:t>
+              <w:t>((n(n+1</w:t>
+            </w:r>
+            <w:proofErr w:type="gramStart"/>
+            <w:r>
+              <w:t>))/</w:t>
+            </w:r>
+            <w:proofErr w:type="gramEnd"/>
+            <w:r>
+              <w:t>2) + n</w:t>
             </w:r>
           </w:p>
         </w:tc>
@@ -4361,33 +4429,21 @@
     </w:tbl>
     <w:p/>
     <w:p>
+      <w:pPr>
+        <w:rPr>
+          <w:lang w:val="en-US"/>
+        </w:rPr>
+      </w:pPr>
       <w:r>
-        <w:t>T(I</w:t>
-      </w:r>
-      <w:r>
-        <w:t>) = 1 + (n+1) +</w:t>
-      </w:r>
-      <w:r>
-        <w:t xml:space="preserve"> n + n +</w:t>
-      </w:r>
-      <w:r>
-        <w:t xml:space="preserve"> ((n(n+1</w:t>
-      </w:r>
-      <w:proofErr w:type="gramStart"/>
-      <w:r>
-        <w:t>))/</w:t>
-      </w:r>
-      <w:proofErr w:type="gramEnd"/>
-      <w:r>
-        <w:t xml:space="preserve">2) + n + ((n(n+1))/2) + 1 + ((n(n+1))/2) + 1 + ((n(n+1))/2) + 1 + </w:t>
+        <w:rPr>
+          <w:lang w:val="en-US"/>
+        </w:rPr>
+        <w:t xml:space="preserve">T(I) = 1 + (n+1) + n + n + ((n(n+1))/2) + n + ((n(n+1))/2) + 1 + ((n(n+1))/2) + 1 + ((n(n+1))/2) + 1 + </w:t>
       </w:r>
     </w:p>
     <w:p>
       <w:r>
-        <w:t>T(I) =3 n + ((4</w:t>
-      </w:r>
-      <w:r>
-        <w:t>n^2 + 2</w:t>
+        <w:t>T(I) =3 n + ((4n^2 + 2</w:t>
       </w:r>
       <w:proofErr w:type="gramStart"/>
       <w:r>
@@ -4400,15 +4456,12 @@
     </w:p>
     <w:p>
       <w:r>
-        <w:t>T(I</w:t>
-      </w:r>
-      <w:r>
-        <w:t>)= O(n^2)</w:t>
+        <w:t>T(I)= O(n^2)</w:t>
       </w:r>
     </w:p>
     <w:tbl>
       <w:tblPr>
-        <w:tblStyle w:val="Tabladecuadrcula2-nfasis5"/>
+        <w:tblStyle w:val="Tablaconcuadrcula2-nfasis5"/>
         <w:tblW w:w="0" w:type="auto"/>
         <w:tblLook w:val="04A0" w:firstRow="1" w:lastRow="0" w:firstColumn="1" w:lastColumn="0" w:noHBand="0" w:noVBand="1"/>
       </w:tblPr>
@@ -4688,24 +4741,12 @@
     <w:p/>
     <w:p>
       <w:r>
-        <w:t>T</w:t>
-      </w:r>
-      <w:r>
-        <w:t>(I</w:t>
-      </w:r>
-      <w:r>
-        <w:t xml:space="preserve">)= n + 3 </w:t>
+        <w:t xml:space="preserve">T(I)= n + 3 </w:t>
       </w:r>
     </w:p>
     <w:p>
       <w:r>
-        <w:t>T(</w:t>
-      </w:r>
-      <w:r>
-        <w:t>I</w:t>
-      </w:r>
-      <w:r>
-        <w:t>) = ө (n)</w:t>
+        <w:t>T(I) = ө (n)</w:t>
       </w:r>
     </w:p>
     <w:p/>
@@ -4717,8 +4758,1705 @@
           <w:numId w:val="9"/>
         </w:numPr>
       </w:pPr>
+      <w:r>
+        <w:t>Análisis ANOVA (Siguiente Página)</w:t>
+      </w:r>
     </w:p>
-    <w:p/>
+    <w:p>
+      <w:r>
+        <w:br w:type="page"/>
+      </w:r>
+    </w:p>
+    <w:p>
+      <w:pPr>
+        <w:jc w:val="center"/>
+        <w:rPr>
+          <w:rFonts w:eastAsiaTheme="minorEastAsia"/>
+        </w:rPr>
+      </w:pPr>
+      <w:r>
+        <w:rPr>
+          <w:rFonts w:eastAsiaTheme="minorEastAsia"/>
+        </w:rPr>
+        <w:lastRenderedPageBreak/>
+        <w:t xml:space="preserve">ANOVA </w:t>
+      </w:r>
+      <w:proofErr w:type="spellStart"/>
+      <w:r>
+        <w:rPr>
+          <w:rFonts w:eastAsiaTheme="minorEastAsia"/>
+        </w:rPr>
+        <w:t>BubbleSort</w:t>
+      </w:r>
+      <w:proofErr w:type="spellEnd"/>
+    </w:p>
+    <w:tbl>
+      <w:tblPr>
+        <w:tblStyle w:val="Tablaconcuadrcula"/>
+        <w:tblW w:w="0" w:type="auto"/>
+        <w:jc w:val="center"/>
+        <w:tblLook w:val="04A0" w:firstRow="1" w:lastRow="0" w:firstColumn="1" w:lastColumn="0" w:noHBand="0" w:noVBand="1"/>
+      </w:tblPr>
+      <w:tblGrid>
+        <w:gridCol w:w="835"/>
+        <w:gridCol w:w="843"/>
+        <w:gridCol w:w="843"/>
+        <w:gridCol w:w="843"/>
+        <w:gridCol w:w="843"/>
+      </w:tblGrid>
+      <w:tr>
+        <w:trPr>
+          <w:jc w:val="center"/>
+        </w:trPr>
+        <w:tc>
+          <w:tcPr>
+            <w:tcW w:w="835" w:type="dxa"/>
+          </w:tcPr>
+          <w:p>
+            <w:pPr>
+              <w:jc w:val="center"/>
+              <w:rPr>
+                <w:rFonts w:eastAsiaTheme="minorEastAsia"/>
+              </w:rPr>
+            </w:pPr>
+          </w:p>
+        </w:tc>
+        <w:tc>
+          <w:tcPr>
+            <w:tcW w:w="843" w:type="dxa"/>
+          </w:tcPr>
+          <w:p>
+            <w:pPr>
+              <w:jc w:val="center"/>
+              <w:rPr>
+                <w:rFonts w:eastAsiaTheme="minorEastAsia"/>
+              </w:rPr>
+            </w:pPr>
+            <w:r>
+              <w:rPr>
+                <w:rFonts w:eastAsiaTheme="minorEastAsia"/>
+              </w:rPr>
+              <w:t>Java</w:t>
+            </w:r>
+          </w:p>
+        </w:tc>
+        <w:tc>
+          <w:tcPr>
+            <w:tcW w:w="843" w:type="dxa"/>
+          </w:tcPr>
+          <w:p>
+            <w:pPr>
+              <w:jc w:val="center"/>
+              <w:rPr>
+                <w:rFonts w:eastAsiaTheme="minorEastAsia"/>
+              </w:rPr>
+            </w:pPr>
+            <w:proofErr w:type="spellStart"/>
+            <w:r>
+              <w:rPr>
+                <w:rFonts w:eastAsiaTheme="minorEastAsia"/>
+              </w:rPr>
+              <w:t>Kotlin</w:t>
+            </w:r>
+            <w:proofErr w:type="spellEnd"/>
+          </w:p>
+        </w:tc>
+        <w:tc>
+          <w:tcPr>
+            <w:tcW w:w="843" w:type="dxa"/>
+          </w:tcPr>
+          <w:p>
+            <w:pPr>
+              <w:jc w:val="center"/>
+              <w:rPr>
+                <w:rFonts w:eastAsiaTheme="minorEastAsia"/>
+              </w:rPr>
+            </w:pPr>
+            <w:proofErr w:type="spellStart"/>
+            <w:r>
+              <w:rPr>
+                <w:rFonts w:eastAsiaTheme="minorEastAsia"/>
+              </w:rPr>
+              <w:t>Go</w:t>
+            </w:r>
+            <w:proofErr w:type="spellEnd"/>
+          </w:p>
+        </w:tc>
+        <w:tc>
+          <w:tcPr>
+            <w:tcW w:w="843" w:type="dxa"/>
+          </w:tcPr>
+          <w:p>
+            <w:pPr>
+              <w:jc w:val="center"/>
+              <w:rPr>
+                <w:rFonts w:eastAsiaTheme="minorEastAsia"/>
+              </w:rPr>
+            </w:pPr>
+            <w:r>
+              <w:rPr>
+                <w:rFonts w:eastAsiaTheme="minorEastAsia"/>
+              </w:rPr>
+              <w:t>C#</w:t>
+            </w:r>
+          </w:p>
+        </w:tc>
+      </w:tr>
+      <w:tr>
+        <w:trPr>
+          <w:jc w:val="center"/>
+        </w:trPr>
+        <w:tc>
+          <w:tcPr>
+            <w:tcW w:w="835" w:type="dxa"/>
+          </w:tcPr>
+          <w:p>
+            <w:pPr>
+              <w:jc w:val="center"/>
+              <w:rPr>
+                <w:rFonts w:eastAsiaTheme="minorEastAsia"/>
+              </w:rPr>
+            </w:pPr>
+            <w:r>
+              <w:rPr>
+                <w:rFonts w:eastAsiaTheme="minorEastAsia"/>
+              </w:rPr>
+              <w:t>Big</w:t>
+            </w:r>
+          </w:p>
+        </w:tc>
+        <w:tc>
+          <w:tcPr>
+            <w:tcW w:w="843" w:type="dxa"/>
+          </w:tcPr>
+          <w:p>
+            <w:pPr>
+              <w:jc w:val="center"/>
+              <w:rPr>
+                <w:rFonts w:eastAsiaTheme="minorEastAsia"/>
+              </w:rPr>
+            </w:pPr>
+            <w:r>
+              <w:rPr>
+                <w:rFonts w:eastAsiaTheme="minorEastAsia"/>
+              </w:rPr>
+              <w:t>71.04</w:t>
+            </w:r>
+          </w:p>
+        </w:tc>
+        <w:tc>
+          <w:tcPr>
+            <w:tcW w:w="843" w:type="dxa"/>
+          </w:tcPr>
+          <w:p>
+            <w:pPr>
+              <w:jc w:val="center"/>
+              <w:rPr>
+                <w:rFonts w:eastAsiaTheme="minorEastAsia"/>
+              </w:rPr>
+            </w:pPr>
+            <w:r>
+              <w:rPr>
+                <w:rFonts w:eastAsiaTheme="minorEastAsia"/>
+              </w:rPr>
+              <w:t>0.31</w:t>
+            </w:r>
+          </w:p>
+        </w:tc>
+        <w:tc>
+          <w:tcPr>
+            <w:tcW w:w="843" w:type="dxa"/>
+          </w:tcPr>
+          <w:p>
+            <w:pPr>
+              <w:jc w:val="center"/>
+              <w:rPr>
+                <w:rFonts w:eastAsiaTheme="minorEastAsia"/>
+              </w:rPr>
+            </w:pPr>
+            <w:r>
+              <w:rPr>
+                <w:rFonts w:eastAsiaTheme="minorEastAsia"/>
+              </w:rPr>
+              <w:t>145.87</w:t>
+            </w:r>
+          </w:p>
+        </w:tc>
+        <w:tc>
+          <w:tcPr>
+            <w:tcW w:w="843" w:type="dxa"/>
+          </w:tcPr>
+          <w:p>
+            <w:pPr>
+              <w:jc w:val="center"/>
+              <w:rPr>
+                <w:rFonts w:eastAsiaTheme="minorEastAsia"/>
+              </w:rPr>
+            </w:pPr>
+            <w:r>
+              <w:rPr>
+                <w:rFonts w:eastAsiaTheme="minorEastAsia"/>
+              </w:rPr>
+              <w:t>257.78</w:t>
+            </w:r>
+          </w:p>
+        </w:tc>
+      </w:tr>
+      <w:tr>
+        <w:trPr>
+          <w:jc w:val="center"/>
+        </w:trPr>
+        <w:tc>
+          <w:tcPr>
+            <w:tcW w:w="835" w:type="dxa"/>
+          </w:tcPr>
+          <w:p>
+            <w:pPr>
+              <w:jc w:val="center"/>
+              <w:rPr>
+                <w:rFonts w:eastAsiaTheme="minorEastAsia"/>
+              </w:rPr>
+            </w:pPr>
+            <w:r>
+              <w:rPr>
+                <w:rFonts w:eastAsiaTheme="minorEastAsia"/>
+              </w:rPr>
+              <w:t>Small</w:t>
+            </w:r>
+          </w:p>
+        </w:tc>
+        <w:tc>
+          <w:tcPr>
+            <w:tcW w:w="843" w:type="dxa"/>
+          </w:tcPr>
+          <w:p>
+            <w:pPr>
+              <w:jc w:val="center"/>
+              <w:rPr>
+                <w:rFonts w:eastAsiaTheme="minorEastAsia"/>
+              </w:rPr>
+            </w:pPr>
+            <w:r>
+              <w:rPr>
+                <w:rFonts w:eastAsiaTheme="minorEastAsia"/>
+              </w:rPr>
+              <w:t>0.01</w:t>
+            </w:r>
+          </w:p>
+        </w:tc>
+        <w:tc>
+          <w:tcPr>
+            <w:tcW w:w="843" w:type="dxa"/>
+          </w:tcPr>
+          <w:p>
+            <w:pPr>
+              <w:jc w:val="center"/>
+              <w:rPr>
+                <w:rFonts w:eastAsiaTheme="minorEastAsia"/>
+              </w:rPr>
+            </w:pPr>
+            <w:r>
+              <w:rPr>
+                <w:rFonts w:eastAsiaTheme="minorEastAsia"/>
+              </w:rPr>
+              <w:t>0.00</w:t>
+            </w:r>
+          </w:p>
+        </w:tc>
+        <w:tc>
+          <w:tcPr>
+            <w:tcW w:w="843" w:type="dxa"/>
+          </w:tcPr>
+          <w:p>
+            <w:pPr>
+              <w:jc w:val="center"/>
+              <w:rPr>
+                <w:rFonts w:eastAsiaTheme="minorEastAsia"/>
+              </w:rPr>
+            </w:pPr>
+            <w:r>
+              <w:rPr>
+                <w:rFonts w:eastAsiaTheme="minorEastAsia"/>
+              </w:rPr>
+              <w:t>0.00</w:t>
+            </w:r>
+          </w:p>
+        </w:tc>
+        <w:tc>
+          <w:tcPr>
+            <w:tcW w:w="843" w:type="dxa"/>
+          </w:tcPr>
+          <w:p>
+            <w:pPr>
+              <w:jc w:val="center"/>
+              <w:rPr>
+                <w:rFonts w:eastAsiaTheme="minorEastAsia"/>
+              </w:rPr>
+            </w:pPr>
+            <w:r>
+              <w:rPr>
+                <w:rFonts w:eastAsiaTheme="minorEastAsia"/>
+              </w:rPr>
+              <w:t>0.00</w:t>
+            </w:r>
+          </w:p>
+        </w:tc>
+      </w:tr>
+    </w:tbl>
+    <w:p>
+      <w:pPr>
+        <w:jc w:val="center"/>
+        <w:rPr>
+          <w:rFonts w:eastAsiaTheme="minorEastAsia"/>
+        </w:rPr>
+      </w:pPr>
+    </w:p>
+    <w:p>
+      <w:pPr>
+        <w:rPr>
+          <w:rFonts w:eastAsiaTheme="minorEastAsia"/>
+        </w:rPr>
+      </w:pPr>
+      <m:oMathPara>
+        <m:oMath>
+          <m:d>
+            <m:dPr>
+              <m:ctrlPr>
+                <w:rPr>
+                  <w:rFonts w:ascii="Cambria Math" w:hAnsi="Cambria Math"/>
+                  <w:i/>
+                </w:rPr>
+              </m:ctrlPr>
+            </m:dPr>
+            <m:e>
+              <m:r>
+                <w:rPr>
+                  <w:rFonts w:ascii="Cambria Math" w:hAnsi="Cambria Math"/>
+                </w:rPr>
+                <m:t>1</m:t>
+              </m:r>
+            </m:e>
+          </m:d>
+        </m:oMath>
+      </m:oMathPara>
+    </w:p>
+    <w:p>
+      <w:pPr>
+        <w:rPr>
+          <w:rFonts w:eastAsiaTheme="minorEastAsia"/>
+        </w:rPr>
+      </w:pPr>
+      <m:oMathPara>
+        <m:oMath>
+          <m:sSub>
+            <m:sSubPr>
+              <m:ctrlPr>
+                <w:rPr>
+                  <w:rFonts w:ascii="Cambria Math" w:eastAsiaTheme="minorEastAsia" w:hAnsi="Cambria Math"/>
+                  <w:i/>
+                </w:rPr>
+              </m:ctrlPr>
+            </m:sSubPr>
+            <m:e>
+              <m:r>
+                <w:rPr>
+                  <w:rFonts w:ascii="Cambria Math" w:eastAsiaTheme="minorEastAsia" w:hAnsi="Cambria Math"/>
+                </w:rPr>
+                <m:t>H</m:t>
+              </m:r>
+            </m:e>
+            <m:sub>
+              <m:r>
+                <w:rPr>
+                  <w:rFonts w:ascii="Cambria Math" w:eastAsiaTheme="minorEastAsia" w:hAnsi="Cambria Math"/>
+                </w:rPr>
+                <m:t>0</m:t>
+              </m:r>
+            </m:sub>
+          </m:sSub>
+          <m:r>
+            <w:rPr>
+              <w:rFonts w:ascii="Cambria Math" w:eastAsiaTheme="minorEastAsia" w:hAnsi="Cambria Math"/>
+            </w:rPr>
+            <m:t xml:space="preserve">: </m:t>
+          </m:r>
+          <m:sSub>
+            <m:sSubPr>
+              <m:ctrlPr>
+                <w:rPr>
+                  <w:rFonts w:ascii="Cambria Math" w:eastAsiaTheme="minorEastAsia" w:hAnsi="Cambria Math"/>
+                  <w:i/>
+                </w:rPr>
+              </m:ctrlPr>
+            </m:sSubPr>
+            <m:e>
+              <m:r>
+                <w:rPr>
+                  <w:rFonts w:ascii="Cambria Math" w:eastAsiaTheme="minorEastAsia" w:hAnsi="Cambria Math"/>
+                </w:rPr>
+                <m:t>μ</m:t>
+              </m:r>
+            </m:e>
+            <m:sub>
+              <m:r>
+                <w:rPr>
+                  <w:rFonts w:ascii="Cambria Math" w:eastAsiaTheme="minorEastAsia" w:hAnsi="Cambria Math"/>
+                </w:rPr>
+                <m:t>1</m:t>
+              </m:r>
+            </m:sub>
+          </m:sSub>
+          <m:r>
+            <w:rPr>
+              <w:rFonts w:ascii="Cambria Math" w:eastAsiaTheme="minorEastAsia" w:hAnsi="Cambria Math"/>
+            </w:rPr>
+            <m:t>=</m:t>
+          </m:r>
+          <m:sSub>
+            <m:sSubPr>
+              <m:ctrlPr>
+                <w:rPr>
+                  <w:rFonts w:ascii="Cambria Math" w:eastAsiaTheme="minorEastAsia" w:hAnsi="Cambria Math"/>
+                  <w:i/>
+                </w:rPr>
+              </m:ctrlPr>
+            </m:sSubPr>
+            <m:e>
+              <m:r>
+                <w:rPr>
+                  <w:rFonts w:ascii="Cambria Math" w:eastAsiaTheme="minorEastAsia" w:hAnsi="Cambria Math"/>
+                </w:rPr>
+                <m:t>μ</m:t>
+              </m:r>
+            </m:e>
+            <m:sub>
+              <m:r>
+                <w:rPr>
+                  <w:rFonts w:ascii="Cambria Math" w:eastAsiaTheme="minorEastAsia" w:hAnsi="Cambria Math"/>
+                </w:rPr>
+                <m:t>2</m:t>
+              </m:r>
+            </m:sub>
+          </m:sSub>
+          <m:r>
+            <w:rPr>
+              <w:rFonts w:ascii="Cambria Math" w:eastAsiaTheme="minorEastAsia" w:hAnsi="Cambria Math"/>
+            </w:rPr>
+            <m:t>=</m:t>
+          </m:r>
+          <m:sSub>
+            <m:sSubPr>
+              <m:ctrlPr>
+                <w:rPr>
+                  <w:rFonts w:ascii="Cambria Math" w:eastAsiaTheme="minorEastAsia" w:hAnsi="Cambria Math"/>
+                  <w:i/>
+                </w:rPr>
+              </m:ctrlPr>
+            </m:sSubPr>
+            <m:e>
+              <m:r>
+                <w:rPr>
+                  <w:rFonts w:ascii="Cambria Math" w:eastAsiaTheme="minorEastAsia" w:hAnsi="Cambria Math"/>
+                </w:rPr>
+                <m:t>μ</m:t>
+              </m:r>
+            </m:e>
+            <m:sub>
+              <m:r>
+                <w:rPr>
+                  <w:rFonts w:ascii="Cambria Math" w:eastAsiaTheme="minorEastAsia" w:hAnsi="Cambria Math"/>
+                </w:rPr>
+                <m:t>3</m:t>
+              </m:r>
+            </m:sub>
+          </m:sSub>
+          <m:r>
+            <w:rPr>
+              <w:rFonts w:ascii="Cambria Math" w:eastAsiaTheme="minorEastAsia" w:hAnsi="Cambria Math"/>
+            </w:rPr>
+            <m:t>=</m:t>
+          </m:r>
+          <m:sSub>
+            <m:sSubPr>
+              <m:ctrlPr>
+                <w:rPr>
+                  <w:rFonts w:ascii="Cambria Math" w:eastAsiaTheme="minorEastAsia" w:hAnsi="Cambria Math"/>
+                  <w:i/>
+                </w:rPr>
+              </m:ctrlPr>
+            </m:sSubPr>
+            <m:e>
+              <m:r>
+                <w:rPr>
+                  <w:rFonts w:ascii="Cambria Math" w:eastAsiaTheme="minorEastAsia" w:hAnsi="Cambria Math"/>
+                </w:rPr>
+                <m:t>μ</m:t>
+              </m:r>
+            </m:e>
+            <m:sub>
+              <m:r>
+                <w:rPr>
+                  <w:rFonts w:ascii="Cambria Math" w:eastAsiaTheme="minorEastAsia" w:hAnsi="Cambria Math"/>
+                </w:rPr>
+                <m:t>4</m:t>
+              </m:r>
+            </m:sub>
+          </m:sSub>
+        </m:oMath>
+      </m:oMathPara>
+    </w:p>
+    <w:p>
+      <w:pPr>
+        <w:rPr>
+          <w:rFonts w:eastAsiaTheme="minorEastAsia"/>
+        </w:rPr>
+      </w:pPr>
+      <m:oMathPara>
+        <m:oMath>
+          <m:sSub>
+            <m:sSubPr>
+              <m:ctrlPr>
+                <w:rPr>
+                  <w:rFonts w:ascii="Cambria Math" w:eastAsiaTheme="minorEastAsia" w:hAnsi="Cambria Math"/>
+                  <w:i/>
+                </w:rPr>
+              </m:ctrlPr>
+            </m:sSubPr>
+            <m:e>
+              <m:r>
+                <w:rPr>
+                  <w:rFonts w:ascii="Cambria Math" w:eastAsiaTheme="minorEastAsia" w:hAnsi="Cambria Math"/>
+                </w:rPr>
+                <m:t>H</m:t>
+              </m:r>
+            </m:e>
+            <m:sub>
+              <m:r>
+                <w:rPr>
+                  <w:rFonts w:ascii="Cambria Math" w:eastAsiaTheme="minorEastAsia" w:hAnsi="Cambria Math"/>
+                </w:rPr>
+                <m:t>α</m:t>
+              </m:r>
+            </m:sub>
+          </m:sSub>
+          <m:r>
+            <w:rPr>
+              <w:rFonts w:ascii="Cambria Math" w:eastAsiaTheme="minorEastAsia" w:hAnsi="Cambria Math"/>
+            </w:rPr>
+            <m:t>:Al menos 1 diferencia entre ellos.</m:t>
+          </m:r>
+        </m:oMath>
+      </m:oMathPara>
+    </w:p>
+    <w:p>
+      <w:pPr>
+        <w:rPr>
+          <w:rFonts w:eastAsiaTheme="minorEastAsia"/>
+        </w:rPr>
+      </w:pPr>
+      <m:oMathPara>
+        <m:oMath>
+          <m:r>
+            <w:rPr>
+              <w:rFonts w:ascii="Cambria Math" w:eastAsiaTheme="minorEastAsia" w:hAnsi="Cambria Math"/>
+            </w:rPr>
+            <m:t>α=0.05</m:t>
+          </m:r>
+        </m:oMath>
+      </m:oMathPara>
+    </w:p>
+    <w:p>
+      <w:pPr>
+        <w:rPr>
+          <w:rFonts w:eastAsiaTheme="minorEastAsia"/>
+        </w:rPr>
+      </w:pPr>
+      <m:oMathPara>
+        <m:oMath>
+          <m:d>
+            <m:dPr>
+              <m:ctrlPr>
+                <w:rPr>
+                  <w:rFonts w:ascii="Cambria Math" w:eastAsiaTheme="minorEastAsia" w:hAnsi="Cambria Math"/>
+                  <w:i/>
+                </w:rPr>
+              </m:ctrlPr>
+            </m:dPr>
+            <m:e>
+              <m:r>
+                <w:rPr>
+                  <w:rFonts w:ascii="Cambria Math" w:eastAsiaTheme="minorEastAsia" w:hAnsi="Cambria Math"/>
+                </w:rPr>
+                <m:t>2</m:t>
+              </m:r>
+            </m:e>
+          </m:d>
+        </m:oMath>
+      </m:oMathPara>
+    </w:p>
+    <w:p>
+      <w:pPr>
+        <w:rPr>
+          <w:rFonts w:eastAsiaTheme="minorEastAsia"/>
+        </w:rPr>
+      </w:pPr>
+      <m:oMathPara>
+        <m:oMath>
+          <m:r>
+            <w:rPr>
+              <w:rFonts w:ascii="Cambria Math" w:eastAsiaTheme="minorEastAsia" w:hAnsi="Cambria Math"/>
+            </w:rPr>
+            <m:t>d</m:t>
+          </m:r>
+          <m:sSub>
+            <m:sSubPr>
+              <m:ctrlPr>
+                <w:rPr>
+                  <w:rFonts w:ascii="Cambria Math" w:eastAsiaTheme="minorEastAsia" w:hAnsi="Cambria Math"/>
+                  <w:i/>
+                </w:rPr>
+              </m:ctrlPr>
+            </m:sSubPr>
+            <m:e>
+              <m:r>
+                <w:rPr>
+                  <w:rFonts w:ascii="Cambria Math" w:eastAsiaTheme="minorEastAsia" w:hAnsi="Cambria Math"/>
+                </w:rPr>
+                <m:t>f</m:t>
+              </m:r>
+            </m:e>
+            <m:sub>
+              <m:r>
+                <w:rPr>
+                  <w:rFonts w:ascii="Cambria Math" w:eastAsiaTheme="minorEastAsia" w:hAnsi="Cambria Math"/>
+                </w:rPr>
+                <m:t>between</m:t>
+              </m:r>
+            </m:sub>
+          </m:sSub>
+          <m:r>
+            <w:rPr>
+              <w:rFonts w:ascii="Cambria Math" w:eastAsiaTheme="minorEastAsia" w:hAnsi="Cambria Math"/>
+            </w:rPr>
+            <m:t>=ℷ-1=4-1=3</m:t>
+          </m:r>
+        </m:oMath>
+      </m:oMathPara>
+    </w:p>
+    <w:p>
+      <w:pPr>
+        <w:rPr>
+          <w:rFonts w:eastAsiaTheme="minorEastAsia"/>
+        </w:rPr>
+      </w:pPr>
+      <m:oMathPara>
+        <m:oMath>
+          <m:r>
+            <w:rPr>
+              <w:rFonts w:ascii="Cambria Math" w:eastAsiaTheme="minorEastAsia" w:hAnsi="Cambria Math"/>
+            </w:rPr>
+            <m:t>d</m:t>
+          </m:r>
+          <m:sSub>
+            <m:sSubPr>
+              <m:ctrlPr>
+                <w:rPr>
+                  <w:rFonts w:ascii="Cambria Math" w:eastAsiaTheme="minorEastAsia" w:hAnsi="Cambria Math"/>
+                  <w:i/>
+                </w:rPr>
+              </m:ctrlPr>
+            </m:sSubPr>
+            <m:e>
+              <m:r>
+                <w:rPr>
+                  <w:rFonts w:ascii="Cambria Math" w:eastAsiaTheme="minorEastAsia" w:hAnsi="Cambria Math"/>
+                </w:rPr>
+                <m:t>f</m:t>
+              </m:r>
+            </m:e>
+            <m:sub>
+              <m:r>
+                <w:rPr>
+                  <w:rFonts w:ascii="Cambria Math" w:eastAsiaTheme="minorEastAsia" w:hAnsi="Cambria Math"/>
+                </w:rPr>
+                <m:t>within</m:t>
+              </m:r>
+            </m:sub>
+          </m:sSub>
+          <m:r>
+            <w:rPr>
+              <w:rFonts w:ascii="Cambria Math" w:eastAsiaTheme="minorEastAsia" w:hAnsi="Cambria Math"/>
+            </w:rPr>
+            <m:t>=N-ℷ=8-3=5</m:t>
+          </m:r>
+        </m:oMath>
+      </m:oMathPara>
+    </w:p>
+    <w:p>
+      <w:pPr>
+        <w:rPr>
+          <w:rFonts w:eastAsiaTheme="minorEastAsia"/>
+        </w:rPr>
+      </w:pPr>
+      <m:oMathPara>
+        <m:oMath>
+          <m:r>
+            <w:rPr>
+              <w:rFonts w:ascii="Cambria Math" w:eastAsiaTheme="minorEastAsia" w:hAnsi="Cambria Math"/>
+            </w:rPr>
+            <m:t>d</m:t>
+          </m:r>
+          <m:sSub>
+            <m:sSubPr>
+              <m:ctrlPr>
+                <w:rPr>
+                  <w:rFonts w:ascii="Cambria Math" w:eastAsiaTheme="minorEastAsia" w:hAnsi="Cambria Math"/>
+                  <w:i/>
+                </w:rPr>
+              </m:ctrlPr>
+            </m:sSubPr>
+            <m:e>
+              <m:r>
+                <w:rPr>
+                  <w:rFonts w:ascii="Cambria Math" w:eastAsiaTheme="minorEastAsia" w:hAnsi="Cambria Math"/>
+                </w:rPr>
+                <m:t>f</m:t>
+              </m:r>
+            </m:e>
+            <m:sub>
+              <m:r>
+                <w:rPr>
+                  <w:rFonts w:ascii="Cambria Math" w:eastAsiaTheme="minorEastAsia" w:hAnsi="Cambria Math"/>
+                </w:rPr>
+                <m:t>total</m:t>
+              </m:r>
+            </m:sub>
+          </m:sSub>
+          <m:r>
+            <w:rPr>
+              <w:rFonts w:ascii="Cambria Math" w:eastAsiaTheme="minorEastAsia" w:hAnsi="Cambria Math"/>
+            </w:rPr>
+            <m:t>=8</m:t>
+          </m:r>
+        </m:oMath>
+      </m:oMathPara>
+    </w:p>
+    <w:p>
+      <w:pPr>
+        <w:rPr>
+          <w:rFonts w:eastAsiaTheme="minorEastAsia"/>
+        </w:rPr>
+      </w:pPr>
+      <m:oMathPara>
+        <m:oMath>
+          <m:sSub>
+            <m:sSubPr>
+              <m:ctrlPr>
+                <w:rPr>
+                  <w:rFonts w:ascii="Cambria Math" w:eastAsiaTheme="minorEastAsia" w:hAnsi="Cambria Math"/>
+                  <w:i/>
+                </w:rPr>
+              </m:ctrlPr>
+            </m:sSubPr>
+            <m:e>
+              <m:r>
+                <w:rPr>
+                  <w:rFonts w:ascii="Cambria Math" w:eastAsiaTheme="minorEastAsia" w:hAnsi="Cambria Math"/>
+                </w:rPr>
+                <m:t>F</m:t>
+              </m:r>
+            </m:e>
+            <m:sub>
+              <m:r>
+                <w:rPr>
+                  <w:rFonts w:ascii="Cambria Math" w:eastAsiaTheme="minorEastAsia" w:hAnsi="Cambria Math"/>
+                </w:rPr>
+                <m:t>crit</m:t>
+              </m:r>
+            </m:sub>
+          </m:sSub>
+          <m:r>
+            <w:rPr>
+              <w:rFonts w:ascii="Cambria Math" w:eastAsiaTheme="minorEastAsia" w:hAnsi="Cambria Math"/>
+            </w:rPr>
+            <m:t>=5.41</m:t>
+          </m:r>
+        </m:oMath>
+      </m:oMathPara>
+    </w:p>
+    <w:p>
+      <w:pPr>
+        <w:rPr>
+          <w:rFonts w:eastAsiaTheme="minorEastAsia"/>
+        </w:rPr>
+      </w:pPr>
+      <m:oMathPara>
+        <m:oMath>
+          <m:d>
+            <m:dPr>
+              <m:ctrlPr>
+                <w:rPr>
+                  <w:rFonts w:ascii="Cambria Math" w:eastAsiaTheme="minorEastAsia" w:hAnsi="Cambria Math"/>
+                  <w:i/>
+                </w:rPr>
+              </m:ctrlPr>
+            </m:dPr>
+            <m:e>
+              <m:r>
+                <w:rPr>
+                  <w:rFonts w:ascii="Cambria Math" w:eastAsiaTheme="minorEastAsia" w:hAnsi="Cambria Math"/>
+                </w:rPr>
+                <m:t>3</m:t>
+              </m:r>
+            </m:e>
+          </m:d>
+        </m:oMath>
+      </m:oMathPara>
+    </w:p>
+    <w:p>
+      <w:pPr>
+        <w:rPr>
+          <w:rFonts w:eastAsiaTheme="minorEastAsia"/>
+        </w:rPr>
+      </w:pPr>
+      <m:oMathPara>
+        <m:oMath>
+          <m:sSub>
+            <m:sSubPr>
+              <m:ctrlPr>
+                <w:rPr>
+                  <w:rFonts w:ascii="Cambria Math" w:eastAsiaTheme="minorEastAsia" w:hAnsi="Cambria Math"/>
+                  <w:i/>
+                </w:rPr>
+              </m:ctrlPr>
+            </m:sSubPr>
+            <m:e>
+              <m:acc>
+                <m:accPr>
+                  <m:chr m:val="̅"/>
+                  <m:ctrlPr>
+                    <w:rPr>
+                      <w:rFonts w:ascii="Cambria Math" w:eastAsiaTheme="minorEastAsia" w:hAnsi="Cambria Math"/>
+                      <w:i/>
+                      <w:lang w:val="es-CO"/>
+                    </w:rPr>
+                  </m:ctrlPr>
+                </m:accPr>
+                <m:e>
+                  <m:r>
+                    <w:rPr>
+                      <w:rFonts w:ascii="Cambria Math" w:eastAsiaTheme="minorEastAsia" w:hAnsi="Cambria Math"/>
+                    </w:rPr>
+                    <m:t>X</m:t>
+                  </m:r>
+                </m:e>
+              </m:acc>
+            </m:e>
+            <m:sub>
+              <m:r>
+                <w:rPr>
+                  <w:rFonts w:ascii="Cambria Math" w:eastAsiaTheme="minorEastAsia" w:hAnsi="Cambria Math"/>
+                </w:rPr>
+                <m:t>1</m:t>
+              </m:r>
+            </m:sub>
+          </m:sSub>
+          <m:r>
+            <w:rPr>
+              <w:rFonts w:ascii="Cambria Math" w:eastAsiaTheme="minorEastAsia" w:hAnsi="Cambria Math"/>
+            </w:rPr>
+            <m:t xml:space="preserve">=35.53,  </m:t>
+          </m:r>
+          <m:sSub>
+            <m:sSubPr>
+              <m:ctrlPr>
+                <w:rPr>
+                  <w:rFonts w:ascii="Cambria Math" w:eastAsiaTheme="minorEastAsia" w:hAnsi="Cambria Math"/>
+                  <w:i/>
+                </w:rPr>
+              </m:ctrlPr>
+            </m:sSubPr>
+            <m:e>
+              <m:acc>
+                <m:accPr>
+                  <m:chr m:val="̅"/>
+                  <m:ctrlPr>
+                    <w:rPr>
+                      <w:rFonts w:ascii="Cambria Math" w:eastAsiaTheme="minorEastAsia" w:hAnsi="Cambria Math"/>
+                      <w:i/>
+                      <w:lang w:val="es-CO"/>
+                    </w:rPr>
+                  </m:ctrlPr>
+                </m:accPr>
+                <m:e>
+                  <m:r>
+                    <w:rPr>
+                      <w:rFonts w:ascii="Cambria Math" w:eastAsiaTheme="minorEastAsia" w:hAnsi="Cambria Math"/>
+                    </w:rPr>
+                    <m:t>X</m:t>
+                  </m:r>
+                </m:e>
+              </m:acc>
+            </m:e>
+            <m:sub>
+              <m:r>
+                <w:rPr>
+                  <w:rFonts w:ascii="Cambria Math" w:eastAsiaTheme="minorEastAsia" w:hAnsi="Cambria Math"/>
+                </w:rPr>
+                <m:t>2</m:t>
+              </m:r>
+            </m:sub>
+          </m:sSub>
+          <m:r>
+            <w:rPr>
+              <w:rFonts w:ascii="Cambria Math" w:eastAsiaTheme="minorEastAsia" w:hAnsi="Cambria Math"/>
+            </w:rPr>
+            <m:t xml:space="preserve">=0.16,  </m:t>
+          </m:r>
+          <m:sSub>
+            <m:sSubPr>
+              <m:ctrlPr>
+                <w:rPr>
+                  <w:rFonts w:ascii="Cambria Math" w:eastAsiaTheme="minorEastAsia" w:hAnsi="Cambria Math"/>
+                  <w:i/>
+                </w:rPr>
+              </m:ctrlPr>
+            </m:sSubPr>
+            <m:e>
+              <m:acc>
+                <m:accPr>
+                  <m:chr m:val="̅"/>
+                  <m:ctrlPr>
+                    <w:rPr>
+                      <w:rFonts w:ascii="Cambria Math" w:eastAsiaTheme="minorEastAsia" w:hAnsi="Cambria Math"/>
+                      <w:i/>
+                      <w:lang w:val="es-CO"/>
+                    </w:rPr>
+                  </m:ctrlPr>
+                </m:accPr>
+                <m:e>
+                  <m:r>
+                    <w:rPr>
+                      <w:rFonts w:ascii="Cambria Math" w:eastAsiaTheme="minorEastAsia" w:hAnsi="Cambria Math"/>
+                    </w:rPr>
+                    <m:t>X</m:t>
+                  </m:r>
+                </m:e>
+              </m:acc>
+            </m:e>
+            <m:sub>
+              <m:r>
+                <w:rPr>
+                  <w:rFonts w:ascii="Cambria Math" w:eastAsiaTheme="minorEastAsia" w:hAnsi="Cambria Math"/>
+                </w:rPr>
+                <m:t>3</m:t>
+              </m:r>
+            </m:sub>
+          </m:sSub>
+          <m:r>
+            <w:rPr>
+              <w:rFonts w:ascii="Cambria Math" w:eastAsiaTheme="minorEastAsia" w:hAnsi="Cambria Math"/>
+            </w:rPr>
+            <m:t xml:space="preserve">=72.94,  </m:t>
+          </m:r>
+          <m:sSub>
+            <m:sSubPr>
+              <m:ctrlPr>
+                <w:rPr>
+                  <w:rFonts w:ascii="Cambria Math" w:eastAsiaTheme="minorEastAsia" w:hAnsi="Cambria Math"/>
+                  <w:i/>
+                </w:rPr>
+              </m:ctrlPr>
+            </m:sSubPr>
+            <m:e>
+              <m:acc>
+                <m:accPr>
+                  <m:chr m:val="̅"/>
+                  <m:ctrlPr>
+                    <w:rPr>
+                      <w:rFonts w:ascii="Cambria Math" w:eastAsiaTheme="minorEastAsia" w:hAnsi="Cambria Math"/>
+                      <w:i/>
+                      <w:lang w:val="es-CO"/>
+                    </w:rPr>
+                  </m:ctrlPr>
+                </m:accPr>
+                <m:e>
+                  <m:r>
+                    <w:rPr>
+                      <w:rFonts w:ascii="Cambria Math" w:eastAsiaTheme="minorEastAsia" w:hAnsi="Cambria Math"/>
+                    </w:rPr>
+                    <m:t>X</m:t>
+                  </m:r>
+                </m:e>
+              </m:acc>
+            </m:e>
+            <m:sub>
+              <m:r>
+                <w:rPr>
+                  <w:rFonts w:ascii="Cambria Math" w:eastAsiaTheme="minorEastAsia" w:hAnsi="Cambria Math"/>
+                </w:rPr>
+                <m:t>4</m:t>
+              </m:r>
+            </m:sub>
+          </m:sSub>
+          <m:r>
+            <w:rPr>
+              <w:rFonts w:ascii="Cambria Math" w:eastAsiaTheme="minorEastAsia" w:hAnsi="Cambria Math"/>
+            </w:rPr>
+            <m:t>= 128.89</m:t>
+          </m:r>
+        </m:oMath>
+      </m:oMathPara>
+    </w:p>
+    <w:p>
+      <w:pPr>
+        <w:rPr>
+          <w:rFonts w:eastAsiaTheme="minorEastAsia"/>
+        </w:rPr>
+      </w:pPr>
+      <m:oMathPara>
+        <m:oMath>
+          <m:f>
+            <m:fPr>
+              <m:ctrlPr>
+                <w:rPr>
+                  <w:rFonts w:ascii="Cambria Math" w:eastAsiaTheme="minorEastAsia" w:hAnsi="Cambria Math"/>
+                  <w:i/>
+                </w:rPr>
+              </m:ctrlPr>
+            </m:fPr>
+            <m:num>
+              <m:r>
+                <w:rPr>
+                  <w:rFonts w:ascii="Cambria Math" w:eastAsiaTheme="minorEastAsia" w:hAnsi="Cambria Math"/>
+                </w:rPr>
+                <m:t>G</m:t>
+              </m:r>
+            </m:num>
+            <m:den>
+              <m:r>
+                <w:rPr>
+                  <w:rFonts w:ascii="Cambria Math" w:eastAsiaTheme="minorEastAsia" w:hAnsi="Cambria Math"/>
+                </w:rPr>
+                <m:t>N</m:t>
+              </m:r>
+            </m:den>
+          </m:f>
+          <m:r>
+            <w:rPr>
+              <w:rFonts w:ascii="Cambria Math" w:eastAsiaTheme="minorEastAsia" w:hAnsi="Cambria Math"/>
+            </w:rPr>
+            <m:t>=59.38</m:t>
+          </m:r>
+        </m:oMath>
+      </m:oMathPara>
+    </w:p>
+    <w:p>
+      <w:pPr>
+        <w:rPr>
+          <w:rFonts w:eastAsiaTheme="minorEastAsia"/>
+        </w:rPr>
+      </w:pPr>
+      <m:oMathPara>
+        <m:oMath>
+          <m:r>
+            <w:rPr>
+              <w:rFonts w:ascii="Cambria Math" w:eastAsiaTheme="minorEastAsia" w:hAnsi="Cambria Math"/>
+            </w:rPr>
+            <m:t>S</m:t>
+          </m:r>
+          <m:sSub>
+            <m:sSubPr>
+              <m:ctrlPr>
+                <w:rPr>
+                  <w:rFonts w:ascii="Cambria Math" w:eastAsiaTheme="minorEastAsia" w:hAnsi="Cambria Math"/>
+                  <w:i/>
+                </w:rPr>
+              </m:ctrlPr>
+            </m:sSubPr>
+            <m:e>
+              <m:r>
+                <w:rPr>
+                  <w:rFonts w:ascii="Cambria Math" w:eastAsiaTheme="minorEastAsia" w:hAnsi="Cambria Math"/>
+                </w:rPr>
+                <m:t>S</m:t>
+              </m:r>
+            </m:e>
+            <m:sub>
+              <m:r>
+                <w:rPr>
+                  <w:rFonts w:ascii="Cambria Math" w:eastAsiaTheme="minorEastAsia" w:hAnsi="Cambria Math"/>
+                </w:rPr>
+                <m:t>total</m:t>
+              </m:r>
+            </m:sub>
+          </m:sSub>
+          <m:r>
+            <w:rPr>
+              <w:rFonts w:ascii="Cambria Math" w:eastAsiaTheme="minorEastAsia" w:hAnsi="Cambria Math"/>
+            </w:rPr>
+            <m:t>=64570.72</m:t>
+          </m:r>
+        </m:oMath>
+      </m:oMathPara>
+    </w:p>
+    <w:p>
+      <w:pPr>
+        <w:rPr>
+          <w:rFonts w:eastAsiaTheme="minorEastAsia"/>
+        </w:rPr>
+      </w:pPr>
+      <m:oMathPara>
+        <m:oMath>
+          <m:r>
+            <w:rPr>
+              <w:rFonts w:ascii="Cambria Math" w:eastAsiaTheme="minorEastAsia" w:hAnsi="Cambria Math"/>
+            </w:rPr>
+            <m:t>S</m:t>
+          </m:r>
+          <m:sSub>
+            <m:sSubPr>
+              <m:ctrlPr>
+                <w:rPr>
+                  <w:rFonts w:ascii="Cambria Math" w:eastAsiaTheme="minorEastAsia" w:hAnsi="Cambria Math"/>
+                  <w:i/>
+                </w:rPr>
+              </m:ctrlPr>
+            </m:sSubPr>
+            <m:e>
+              <m:r>
+                <w:rPr>
+                  <w:rFonts w:ascii="Cambria Math" w:eastAsiaTheme="minorEastAsia" w:hAnsi="Cambria Math"/>
+                </w:rPr>
+                <m:t>S</m:t>
+              </m:r>
+            </m:e>
+            <m:sub>
+              <m:r>
+                <w:rPr>
+                  <w:rFonts w:ascii="Cambria Math" w:eastAsiaTheme="minorEastAsia" w:hAnsi="Cambria Math"/>
+                </w:rPr>
+                <m:t>within</m:t>
+              </m:r>
+            </m:sub>
+          </m:sSub>
+          <m:r>
+            <w:rPr>
+              <w:rFonts w:ascii="Cambria Math" w:eastAsiaTheme="minorEastAsia" w:hAnsi="Cambria Math"/>
+            </w:rPr>
+            <m:t>=46386.97</m:t>
+          </m:r>
+        </m:oMath>
+      </m:oMathPara>
+    </w:p>
+    <w:p>
+      <w:pPr>
+        <w:rPr>
+          <w:rFonts w:eastAsiaTheme="minorEastAsia"/>
+        </w:rPr>
+      </w:pPr>
+      <m:oMathPara>
+        <m:oMath>
+          <m:r>
+            <w:rPr>
+              <w:rFonts w:ascii="Cambria Math" w:eastAsiaTheme="minorEastAsia" w:hAnsi="Cambria Math"/>
+            </w:rPr>
+            <m:t>S</m:t>
+          </m:r>
+          <m:sSub>
+            <m:sSubPr>
+              <m:ctrlPr>
+                <w:rPr>
+                  <w:rFonts w:ascii="Cambria Math" w:eastAsiaTheme="minorEastAsia" w:hAnsi="Cambria Math"/>
+                  <w:i/>
+                </w:rPr>
+              </m:ctrlPr>
+            </m:sSubPr>
+            <m:e>
+              <m:r>
+                <w:rPr>
+                  <w:rFonts w:ascii="Cambria Math" w:eastAsiaTheme="minorEastAsia" w:hAnsi="Cambria Math"/>
+                </w:rPr>
+                <m:t>S</m:t>
+              </m:r>
+            </m:e>
+            <m:sub>
+              <m:r>
+                <w:rPr>
+                  <w:rFonts w:ascii="Cambria Math" w:eastAsiaTheme="minorEastAsia" w:hAnsi="Cambria Math"/>
+                </w:rPr>
+                <m:t>between</m:t>
+              </m:r>
+            </m:sub>
+          </m:sSub>
+          <m:r>
+            <w:rPr>
+              <w:rFonts w:ascii="Cambria Math" w:eastAsiaTheme="minorEastAsia" w:hAnsi="Cambria Math"/>
+            </w:rPr>
+            <m:t>=18183.75</m:t>
+          </m:r>
+        </m:oMath>
+      </m:oMathPara>
+    </w:p>
+    <w:p>
+      <w:pPr>
+        <w:rPr>
+          <w:rFonts w:eastAsiaTheme="minorEastAsia"/>
+        </w:rPr>
+      </w:pPr>
+      <m:oMathPara>
+        <m:oMath>
+          <m:d>
+            <m:dPr>
+              <m:ctrlPr>
+                <w:rPr>
+                  <w:rFonts w:ascii="Cambria Math" w:eastAsiaTheme="minorEastAsia" w:hAnsi="Cambria Math"/>
+                  <w:i/>
+                </w:rPr>
+              </m:ctrlPr>
+            </m:dPr>
+            <m:e>
+              <m:r>
+                <w:rPr>
+                  <w:rFonts w:ascii="Cambria Math" w:eastAsiaTheme="minorEastAsia" w:hAnsi="Cambria Math"/>
+                </w:rPr>
+                <m:t>4</m:t>
+              </m:r>
+            </m:e>
+          </m:d>
+        </m:oMath>
+      </m:oMathPara>
+    </w:p>
+    <w:p>
+      <w:pPr>
+        <w:rPr>
+          <w:rFonts w:eastAsiaTheme="minorEastAsia"/>
+        </w:rPr>
+      </w:pPr>
+      <m:oMathPara>
+        <m:oMath>
+          <m:r>
+            <w:rPr>
+              <w:rFonts w:ascii="Cambria Math" w:eastAsiaTheme="minorEastAsia" w:hAnsi="Cambria Math"/>
+            </w:rPr>
+            <m:t>M</m:t>
+          </m:r>
+          <m:sSub>
+            <m:sSubPr>
+              <m:ctrlPr>
+                <w:rPr>
+                  <w:rFonts w:ascii="Cambria Math" w:eastAsiaTheme="minorEastAsia" w:hAnsi="Cambria Math"/>
+                  <w:i/>
+                </w:rPr>
+              </m:ctrlPr>
+            </m:sSubPr>
+            <m:e>
+              <m:r>
+                <w:rPr>
+                  <w:rFonts w:ascii="Cambria Math" w:eastAsiaTheme="minorEastAsia" w:hAnsi="Cambria Math"/>
+                </w:rPr>
+                <m:t>S</m:t>
+              </m:r>
+            </m:e>
+            <m:sub>
+              <m:r>
+                <w:rPr>
+                  <w:rFonts w:ascii="Cambria Math" w:eastAsiaTheme="minorEastAsia" w:hAnsi="Cambria Math"/>
+                </w:rPr>
+                <m:t>between</m:t>
+              </m:r>
+            </m:sub>
+          </m:sSub>
+          <m:r>
+            <w:rPr>
+              <w:rFonts w:ascii="Cambria Math" w:eastAsiaTheme="minorEastAsia" w:hAnsi="Cambria Math"/>
+            </w:rPr>
+            <m:t>=6061.25</m:t>
+          </m:r>
+        </m:oMath>
+      </m:oMathPara>
+    </w:p>
+    <w:p>
+      <w:pPr>
+        <w:rPr>
+          <w:rFonts w:eastAsiaTheme="minorEastAsia"/>
+        </w:rPr>
+      </w:pPr>
+      <m:oMathPara>
+        <m:oMath>
+          <m:r>
+            <w:rPr>
+              <w:rFonts w:ascii="Cambria Math" w:eastAsiaTheme="minorEastAsia" w:hAnsi="Cambria Math"/>
+            </w:rPr>
+            <m:t>M</m:t>
+          </m:r>
+          <m:sSub>
+            <m:sSubPr>
+              <m:ctrlPr>
+                <w:rPr>
+                  <w:rFonts w:ascii="Cambria Math" w:eastAsiaTheme="minorEastAsia" w:hAnsi="Cambria Math"/>
+                  <w:i/>
+                </w:rPr>
+              </m:ctrlPr>
+            </m:sSubPr>
+            <m:e>
+              <m:r>
+                <w:rPr>
+                  <w:rFonts w:ascii="Cambria Math" w:eastAsiaTheme="minorEastAsia" w:hAnsi="Cambria Math"/>
+                </w:rPr>
+                <m:t>S</m:t>
+              </m:r>
+            </m:e>
+            <m:sub>
+              <m:r>
+                <w:rPr>
+                  <w:rFonts w:ascii="Cambria Math" w:eastAsiaTheme="minorEastAsia" w:hAnsi="Cambria Math"/>
+                </w:rPr>
+                <m:t>within</m:t>
+              </m:r>
+            </m:sub>
+          </m:sSub>
+          <m:r>
+            <w:rPr>
+              <w:rFonts w:ascii="Cambria Math" w:eastAsiaTheme="minorEastAsia" w:hAnsi="Cambria Math"/>
+            </w:rPr>
+            <m:t>=9277.39</m:t>
+          </m:r>
+        </m:oMath>
+      </m:oMathPara>
+    </w:p>
+    <w:p>
+      <w:pPr>
+        <w:rPr>
+          <w:rFonts w:eastAsiaTheme="minorEastAsia"/>
+        </w:rPr>
+      </w:pPr>
+      <m:oMathPara>
+        <m:oMath>
+          <m:d>
+            <m:dPr>
+              <m:ctrlPr>
+                <w:rPr>
+                  <w:rFonts w:ascii="Cambria Math" w:eastAsiaTheme="minorEastAsia" w:hAnsi="Cambria Math"/>
+                  <w:i/>
+                </w:rPr>
+              </m:ctrlPr>
+            </m:dPr>
+            <m:e>
+              <m:r>
+                <w:rPr>
+                  <w:rFonts w:ascii="Cambria Math" w:eastAsiaTheme="minorEastAsia" w:hAnsi="Cambria Math"/>
+                </w:rPr>
+                <m:t>5</m:t>
+              </m:r>
+            </m:e>
+          </m:d>
+        </m:oMath>
+      </m:oMathPara>
+    </w:p>
+    <w:p>
+      <w:pPr>
+        <w:rPr>
+          <w:rFonts w:eastAsiaTheme="minorEastAsia"/>
+        </w:rPr>
+      </w:pPr>
+      <m:oMathPara>
+        <m:oMath>
+          <m:r>
+            <w:rPr>
+              <w:rFonts w:ascii="Cambria Math" w:eastAsiaTheme="minorEastAsia" w:hAnsi="Cambria Math"/>
+            </w:rPr>
+            <m:t>F=0.65</m:t>
+          </m:r>
+        </m:oMath>
+      </m:oMathPara>
+    </w:p>
+    <w:p>
+      <w:pPr>
+        <w:rPr>
+          <w:rFonts w:eastAsiaTheme="minorEastAsia"/>
+        </w:rPr>
+      </w:pPr>
+      <m:oMathPara>
+        <m:oMath>
+          <m:sSub>
+            <m:sSubPr>
+              <m:ctrlPr>
+                <w:rPr>
+                  <w:rFonts w:ascii="Cambria Math" w:eastAsiaTheme="minorEastAsia" w:hAnsi="Cambria Math"/>
+                  <w:i/>
+                </w:rPr>
+              </m:ctrlPr>
+            </m:sSubPr>
+            <m:e>
+              <m:r>
+                <w:rPr>
+                  <w:rFonts w:ascii="Cambria Math" w:eastAsiaTheme="minorEastAsia" w:hAnsi="Cambria Math"/>
+                </w:rPr>
+                <m:t>F</m:t>
+              </m:r>
+            </m:e>
+            <m:sub>
+              <m:r>
+                <w:rPr>
+                  <w:rFonts w:ascii="Cambria Math" w:eastAsiaTheme="minorEastAsia" w:hAnsi="Cambria Math"/>
+                </w:rPr>
+                <m:t>crit</m:t>
+              </m:r>
+            </m:sub>
+          </m:sSub>
+          <m:r>
+            <w:rPr>
+              <w:rFonts w:ascii="Cambria Math" w:eastAsiaTheme="minorEastAsia" w:hAnsi="Cambria Math"/>
+            </w:rPr>
+            <m:t>=5.41</m:t>
+          </m:r>
+        </m:oMath>
+      </m:oMathPara>
+    </w:p>
+    <w:p>
+      <w:pPr>
+        <w:rPr>
+          <w:rFonts w:eastAsiaTheme="minorEastAsia"/>
+        </w:rPr>
+      </w:pPr>
+      <m:oMathPara>
+        <m:oMath>
+          <m:r>
+            <w:rPr>
+              <w:rFonts w:ascii="Cambria Math" w:eastAsiaTheme="minorEastAsia" w:hAnsi="Cambria Math"/>
+            </w:rPr>
+            <m:t xml:space="preserve">(6) </m:t>
+          </m:r>
+        </m:oMath>
+      </m:oMathPara>
+    </w:p>
+    <w:p>
+      <w:pPr>
+        <w:rPr>
+          <w:rFonts w:eastAsiaTheme="minorEastAsia"/>
+        </w:rPr>
+      </w:pPr>
+      <m:oMathPara>
+        <m:oMath>
+          <m:r>
+            <w:rPr>
+              <w:rFonts w:ascii="Cambria Math" w:eastAsiaTheme="minorEastAsia" w:hAnsi="Cambria Math"/>
+            </w:rPr>
+            <m:t xml:space="preserve">Conclusión, 0.65&lt;5.41, no se puede rechazar </m:t>
+          </m:r>
+          <m:sSub>
+            <m:sSubPr>
+              <m:ctrlPr>
+                <w:rPr>
+                  <w:rFonts w:ascii="Cambria Math" w:eastAsiaTheme="minorEastAsia" w:hAnsi="Cambria Math"/>
+                  <w:i/>
+                </w:rPr>
+              </m:ctrlPr>
+            </m:sSubPr>
+            <m:e>
+              <m:r>
+                <w:rPr>
+                  <w:rFonts w:ascii="Cambria Math" w:eastAsiaTheme="minorEastAsia" w:hAnsi="Cambria Math"/>
+                </w:rPr>
+                <m:t>H</m:t>
+              </m:r>
+            </m:e>
+            <m:sub>
+              <m:r>
+                <w:rPr>
+                  <w:rFonts w:ascii="Cambria Math" w:eastAsiaTheme="minorEastAsia" w:hAnsi="Cambria Math"/>
+                </w:rPr>
+                <m:t>0</m:t>
+              </m:r>
+            </m:sub>
+          </m:sSub>
+          <m:r>
+            <w:rPr>
+              <w:rFonts w:ascii="Cambria Math" w:eastAsiaTheme="minorEastAsia" w:hAnsi="Cambria Math"/>
+            </w:rPr>
+            <m:t>.</m:t>
+          </m:r>
+        </m:oMath>
+      </m:oMathPara>
+    </w:p>
+    <w:p>
+      <w:pPr>
+        <w:rPr>
+          <w:rFonts w:eastAsiaTheme="minorEastAsia"/>
+        </w:rPr>
+      </w:pPr>
+      <m:oMathPara>
+        <m:oMath>
+          <m:r>
+            <w:rPr>
+              <w:rFonts w:ascii="Cambria Math" w:eastAsiaTheme="minorEastAsia" w:hAnsi="Cambria Math"/>
+            </w:rPr>
+            <m:t xml:space="preserve">Se acepta </m:t>
+          </m:r>
+          <m:sSub>
+            <m:sSubPr>
+              <m:ctrlPr>
+                <w:rPr>
+                  <w:rFonts w:ascii="Cambria Math" w:eastAsiaTheme="minorEastAsia" w:hAnsi="Cambria Math"/>
+                  <w:i/>
+                </w:rPr>
+              </m:ctrlPr>
+            </m:sSubPr>
+            <m:e>
+              <m:r>
+                <w:rPr>
+                  <w:rFonts w:ascii="Cambria Math" w:eastAsiaTheme="minorEastAsia" w:hAnsi="Cambria Math"/>
+                </w:rPr>
+                <m:t>H</m:t>
+              </m:r>
+            </m:e>
+            <m:sub>
+              <m:r>
+                <w:rPr>
+                  <w:rFonts w:ascii="Cambria Math" w:eastAsiaTheme="minorEastAsia" w:hAnsi="Cambria Math"/>
+                </w:rPr>
+                <m:t>0</m:t>
+              </m:r>
+            </m:sub>
+          </m:sSub>
+          <m:r>
+            <w:rPr>
+              <w:rFonts w:ascii="Cambria Math" w:eastAsiaTheme="minorEastAsia" w:hAnsi="Cambria Math"/>
+            </w:rPr>
+            <m:t xml:space="preserve">: </m:t>
+          </m:r>
+          <m:sSub>
+            <m:sSubPr>
+              <m:ctrlPr>
+                <w:rPr>
+                  <w:rFonts w:ascii="Cambria Math" w:eastAsiaTheme="minorEastAsia" w:hAnsi="Cambria Math"/>
+                  <w:i/>
+                </w:rPr>
+              </m:ctrlPr>
+            </m:sSubPr>
+            <m:e>
+              <m:r>
+                <w:rPr>
+                  <w:rFonts w:ascii="Cambria Math" w:eastAsiaTheme="minorEastAsia" w:hAnsi="Cambria Math"/>
+                </w:rPr>
+                <m:t>μ</m:t>
+              </m:r>
+            </m:e>
+            <m:sub>
+              <m:r>
+                <w:rPr>
+                  <w:rFonts w:ascii="Cambria Math" w:eastAsiaTheme="minorEastAsia" w:hAnsi="Cambria Math"/>
+                </w:rPr>
+                <m:t>1</m:t>
+              </m:r>
+            </m:sub>
+          </m:sSub>
+          <m:r>
+            <w:rPr>
+              <w:rFonts w:ascii="Cambria Math" w:eastAsiaTheme="minorEastAsia" w:hAnsi="Cambria Math"/>
+            </w:rPr>
+            <m:t>=</m:t>
+          </m:r>
+          <m:sSub>
+            <m:sSubPr>
+              <m:ctrlPr>
+                <w:rPr>
+                  <w:rFonts w:ascii="Cambria Math" w:eastAsiaTheme="minorEastAsia" w:hAnsi="Cambria Math"/>
+                  <w:i/>
+                </w:rPr>
+              </m:ctrlPr>
+            </m:sSubPr>
+            <m:e>
+              <m:r>
+                <w:rPr>
+                  <w:rFonts w:ascii="Cambria Math" w:eastAsiaTheme="minorEastAsia" w:hAnsi="Cambria Math"/>
+                </w:rPr>
+                <m:t>μ</m:t>
+              </m:r>
+            </m:e>
+            <m:sub>
+              <m:r>
+                <w:rPr>
+                  <w:rFonts w:ascii="Cambria Math" w:eastAsiaTheme="minorEastAsia" w:hAnsi="Cambria Math"/>
+                </w:rPr>
+                <m:t>2</m:t>
+              </m:r>
+            </m:sub>
+          </m:sSub>
+          <m:r>
+            <w:rPr>
+              <w:rFonts w:ascii="Cambria Math" w:eastAsiaTheme="minorEastAsia" w:hAnsi="Cambria Math"/>
+            </w:rPr>
+            <m:t>=</m:t>
+          </m:r>
+          <m:sSub>
+            <m:sSubPr>
+              <m:ctrlPr>
+                <w:rPr>
+                  <w:rFonts w:ascii="Cambria Math" w:eastAsiaTheme="minorEastAsia" w:hAnsi="Cambria Math"/>
+                  <w:i/>
+                </w:rPr>
+              </m:ctrlPr>
+            </m:sSubPr>
+            <m:e>
+              <m:r>
+                <w:rPr>
+                  <w:rFonts w:ascii="Cambria Math" w:eastAsiaTheme="minorEastAsia" w:hAnsi="Cambria Math"/>
+                </w:rPr>
+                <m:t>μ</m:t>
+              </m:r>
+            </m:e>
+            <m:sub>
+              <m:r>
+                <w:rPr>
+                  <w:rFonts w:ascii="Cambria Math" w:eastAsiaTheme="minorEastAsia" w:hAnsi="Cambria Math"/>
+                </w:rPr>
+                <m:t>3</m:t>
+              </m:r>
+            </m:sub>
+          </m:sSub>
+          <m:r>
+            <w:rPr>
+              <w:rFonts w:ascii="Cambria Math" w:eastAsiaTheme="minorEastAsia" w:hAnsi="Cambria Math"/>
+            </w:rPr>
+            <m:t>=</m:t>
+          </m:r>
+          <m:sSub>
+            <m:sSubPr>
+              <m:ctrlPr>
+                <w:rPr>
+                  <w:rFonts w:ascii="Cambria Math" w:eastAsiaTheme="minorEastAsia" w:hAnsi="Cambria Math"/>
+                  <w:i/>
+                </w:rPr>
+              </m:ctrlPr>
+            </m:sSubPr>
+            <m:e>
+              <m:r>
+                <w:rPr>
+                  <w:rFonts w:ascii="Cambria Math" w:eastAsiaTheme="minorEastAsia" w:hAnsi="Cambria Math"/>
+                </w:rPr>
+                <m:t>μ</m:t>
+              </m:r>
+            </m:e>
+            <m:sub>
+              <m:r>
+                <w:rPr>
+                  <w:rFonts w:ascii="Cambria Math" w:eastAsiaTheme="minorEastAsia" w:hAnsi="Cambria Math"/>
+                </w:rPr>
+                <m:t>4</m:t>
+              </m:r>
+            </m:sub>
+          </m:sSub>
+          <m:r>
+            <w:rPr>
+              <w:rFonts w:ascii="Cambria Math" w:eastAsiaTheme="minorEastAsia" w:hAnsi="Cambria Math"/>
+            </w:rPr>
+            <m:t xml:space="preserve"> </m:t>
+          </m:r>
+        </m:oMath>
+      </m:oMathPara>
+    </w:p>
     <w:sectPr>
       <w:pgSz w:w="12240" w:h="15840"/>
       <w:pgMar w:top="1417" w:right="1701" w:bottom="1417" w:left="1701" w:header="708" w:footer="708" w:gutter="0"/>
@@ -4730,7 +6468,7 @@
 </file>
 
 <file path=word/numbering.xml><?xml version="1.0" encoding="utf-8"?>
-<w:numbering xmlns:wpc="http://schemas.microsoft.com/office/word/2010/wordprocessingCanvas" xmlns:cx="http://schemas.microsoft.com/office/drawing/2014/chartex" xmlns:mc="http://schemas.openxmlformats.org/markup-compatibility/2006" xmlns:o="urn:schemas-microsoft-com:office:office" xmlns:r="http://schemas.openxmlformats.org/officeDocument/2006/relationships" xmlns:m="http://schemas.openxmlformats.org/officeDocument/2006/math" xmlns:v="urn:schemas-microsoft-com:vml" xmlns:wp14="http://schemas.microsoft.com/office/word/2010/wordprocessingDrawing" xmlns:wp="http://schemas.openxmlformats.org/drawingml/2006/wordprocessingDrawing" xmlns:w10="urn:schemas-microsoft-com:office:word" xmlns:w="http://schemas.openxmlformats.org/wordprocessingml/2006/main" xmlns:w14="http://schemas.microsoft.com/office/word/2010/wordml" xmlns:w15="http://schemas.microsoft.com/office/word/2012/wordml" xmlns:w16se="http://schemas.microsoft.com/office/word/2015/wordml/symex" xmlns:wpg="http://schemas.microsoft.com/office/word/2010/wordprocessingGroup" xmlns:wpi="http://schemas.microsoft.com/office/word/2010/wordprocessingInk" xmlns:wne="http://schemas.microsoft.com/office/word/2006/wordml" xmlns:wps="http://schemas.microsoft.com/office/word/2010/wordprocessingShape" mc:Ignorable="w14 w15 w16se wp14">
+<w:numbering xmlns:wpc="http://schemas.microsoft.com/office/word/2010/wordprocessingCanvas" xmlns:cx="http://schemas.microsoft.com/office/drawing/2014/chartex" xmlns:cx1="http://schemas.microsoft.com/office/drawing/2015/9/8/chartex" xmlns:cx2="http://schemas.microsoft.com/office/drawing/2015/10/21/chartex" xmlns:cx3="http://schemas.microsoft.com/office/drawing/2016/5/9/chartex" xmlns:cx4="http://schemas.microsoft.com/office/drawing/2016/5/10/chartex" xmlns:cx5="http://schemas.microsoft.com/office/drawing/2016/5/11/chartex" xmlns:cx6="http://schemas.microsoft.com/office/drawing/2016/5/12/chartex" xmlns:cx7="http://schemas.microsoft.com/office/drawing/2016/5/13/chartex" xmlns:cx8="http://schemas.microsoft.com/office/drawing/2016/5/14/chartex" xmlns:mc="http://schemas.openxmlformats.org/markup-compatibility/2006" xmlns:aink="http://schemas.microsoft.com/office/drawing/2016/ink" xmlns:am3d="http://schemas.microsoft.com/office/drawing/2017/model3d" xmlns:o="urn:schemas-microsoft-com:office:office" xmlns:r="http://schemas.openxmlformats.org/officeDocument/2006/relationships" xmlns:m="http://schemas.openxmlformats.org/officeDocument/2006/math" xmlns:v="urn:schemas-microsoft-com:vml" xmlns:wp14="http://schemas.microsoft.com/office/word/2010/wordprocessingDrawing" xmlns:wp="http://schemas.openxmlformats.org/drawingml/2006/wordprocessingDrawing" xmlns:w10="urn:schemas-microsoft-com:office:word" xmlns:w="http://schemas.openxmlformats.org/wordprocessingml/2006/main" xmlns:w14="http://schemas.microsoft.com/office/word/2010/wordml" xmlns:w15="http://schemas.microsoft.com/office/word/2012/wordml" xmlns:w16cex="http://schemas.microsoft.com/office/word/2018/wordml/cex" xmlns:w16cid="http://schemas.microsoft.com/office/word/2016/wordml/cid" xmlns:w16="http://schemas.microsoft.com/office/word/2018/wordml" xmlns:w16sdtdh="http://schemas.microsoft.com/office/word/2020/wordml/sdtdatahash" xmlns:w16se="http://schemas.microsoft.com/office/word/2015/wordml/symex" xmlns:wpg="http://schemas.microsoft.com/office/word/2010/wordprocessingGroup" xmlns:wpi="http://schemas.microsoft.com/office/word/2010/wordprocessingInk" xmlns:wne="http://schemas.microsoft.com/office/word/2006/wordml" xmlns:wps="http://schemas.microsoft.com/office/word/2010/wordprocessingShape" mc:Ignorable="w14 w15 w16se w16cid w16 w16cex w16sdtdh wp14">
   <w:abstractNum w:abstractNumId="0" w15:restartNumberingAfterBreak="0">
     <w:nsid w:val="2B94064A"/>
     <w:multiLevelType w:val="multilevel"/>
@@ -6120,7 +7858,7 @@
 </file>
 
 <file path=word/styles.xml><?xml version="1.0" encoding="utf-8"?>
-<w:styles xmlns:mc="http://schemas.openxmlformats.org/markup-compatibility/2006" xmlns:r="http://schemas.openxmlformats.org/officeDocument/2006/relationships" xmlns:w="http://schemas.openxmlformats.org/wordprocessingml/2006/main" xmlns:w14="http://schemas.microsoft.com/office/word/2010/wordml" xmlns:w15="http://schemas.microsoft.com/office/word/2012/wordml" xmlns:w16se="http://schemas.microsoft.com/office/word/2015/wordml/symex" mc:Ignorable="w14 w15 w16se">
+<w:styles xmlns:mc="http://schemas.openxmlformats.org/markup-compatibility/2006" xmlns:r="http://schemas.openxmlformats.org/officeDocument/2006/relationships" xmlns:w="http://schemas.openxmlformats.org/wordprocessingml/2006/main" xmlns:w14="http://schemas.microsoft.com/office/word/2010/wordml" xmlns:w15="http://schemas.microsoft.com/office/word/2012/wordml" xmlns:w16cex="http://schemas.microsoft.com/office/word/2018/wordml/cex" xmlns:w16cid="http://schemas.microsoft.com/office/word/2016/wordml/cid" xmlns:w16="http://schemas.microsoft.com/office/word/2018/wordml" xmlns:w16sdtdh="http://schemas.microsoft.com/office/word/2020/wordml/sdtdatahash" xmlns:w16se="http://schemas.microsoft.com/office/word/2015/wordml/symex" mc:Ignorable="w14 w15 w16se w16cid w16 w16cex w16sdtdh">
   <w:docDefaults>
     <w:rPrDefault>
       <w:rPr>
@@ -6136,7 +7874,7 @@
       </w:pPr>
     </w:pPrDefault>
   </w:docDefaults>
-  <w:latentStyles w:defLockedState="0" w:defUIPriority="99" w:defSemiHidden="0" w:defUnhideWhenUsed="0" w:defQFormat="0" w:count="371">
+  <w:latentStyles w:defLockedState="0" w:defUIPriority="99" w:defSemiHidden="0" w:defUnhideWhenUsed="0" w:defQFormat="0" w:count="376">
     <w:lsdException w:name="Normal" w:uiPriority="0" w:qFormat="1"/>
     <w:lsdException w:name="heading 1" w:uiPriority="9" w:qFormat="1"/>
     <w:lsdException w:name="heading 2" w:semiHidden="1" w:uiPriority="9" w:unhideWhenUsed="1" w:qFormat="1"/>
@@ -6242,7 +7980,6 @@
     <w:lsdException w:name="HTML Sample" w:semiHidden="1" w:unhideWhenUsed="1"/>
     <w:lsdException w:name="HTML Typewriter" w:semiHidden="1" w:unhideWhenUsed="1"/>
     <w:lsdException w:name="HTML Variable" w:semiHidden="1" w:unhideWhenUsed="1"/>
-    <w:lsdException w:name="Normal Table" w:semiHidden="1" w:unhideWhenUsed="1"/>
     <w:lsdException w:name="annotation subject" w:semiHidden="1" w:unhideWhenUsed="1"/>
     <w:lsdException w:name="No List" w:semiHidden="1" w:unhideWhenUsed="1"/>
     <w:lsdException w:name="Outline List 1" w:semiHidden="1" w:unhideWhenUsed="1"/>
@@ -6285,11 +8022,8 @@
     <w:lsdException w:name="Table Contemporary" w:semiHidden="1" w:unhideWhenUsed="1"/>
     <w:lsdException w:name="Table Elegant" w:semiHidden="1" w:unhideWhenUsed="1"/>
     <w:lsdException w:name="Table Professional" w:semiHidden="1" w:unhideWhenUsed="1"/>
-    <w:lsdException w:name="Table Subtle 1" w:semiHidden="1" w:unhideWhenUsed="1"/>
     <w:lsdException w:name="Table Subtle 2" w:semiHidden="1" w:unhideWhenUsed="1"/>
     <w:lsdException w:name="Table Web 1" w:semiHidden="1" w:unhideWhenUsed="1"/>
-    <w:lsdException w:name="Table Web 2" w:semiHidden="1" w:unhideWhenUsed="1"/>
-    <w:lsdException w:name="Table Web 3" w:semiHidden="1" w:unhideWhenUsed="1"/>
     <w:lsdException w:name="Balloon Text" w:semiHidden="1" w:unhideWhenUsed="1"/>
     <w:lsdException w:name="Table Grid" w:uiPriority="39"/>
     <w:lsdException w:name="Table Theme" w:semiHidden="1" w:unhideWhenUsed="1"/>
@@ -6508,6 +8242,11 @@
     <w:lsdException w:name="List Table 5 Dark Accent 6" w:uiPriority="50"/>
     <w:lsdException w:name="List Table 6 Colorful Accent 6" w:uiPriority="51"/>
     <w:lsdException w:name="List Table 7 Colorful Accent 6" w:uiPriority="52"/>
+    <w:lsdException w:name="Mention" w:semiHidden="1" w:unhideWhenUsed="1"/>
+    <w:lsdException w:name="Smart Hyperlink" w:semiHidden="1" w:unhideWhenUsed="1"/>
+    <w:lsdException w:name="Hashtag" w:semiHidden="1" w:unhideWhenUsed="1"/>
+    <w:lsdException w:name="Unresolved Mention" w:semiHidden="1" w:unhideWhenUsed="1"/>
+    <w:lsdException w:name="Smart Link" w:semiHidden="1" w:unhideWhenUsed="1"/>
   </w:latentStyles>
   <w:style w:type="paragraph" w:default="1" w:styleId="Normal">
     <w:name w:val="Normal"/>
@@ -6587,7 +8326,7 @@
       </w:tblBorders>
     </w:tblPr>
   </w:style>
-  <w:style w:type="table" w:styleId="Tabladecuadrcula4-nfasis5">
+  <w:style w:type="table" w:styleId="Tablaconcuadrcula4-nfasis5">
     <w:name w:val="Grid Table 4 Accent 5"/>
     <w:basedOn w:val="Tablanormal"/>
     <w:uiPriority w:val="49"/>
@@ -6663,7 +8402,7 @@
       </w:tcPr>
     </w:tblStylePr>
   </w:style>
-  <w:style w:type="table" w:styleId="Tabladecuadrcula1clara-nfasis4">
+  <w:style w:type="table" w:styleId="Tablaconcuadrcula1clara-nfasis4">
     <w:name w:val="Grid Table 1 Light Accent 4"/>
     <w:basedOn w:val="Tablanormal"/>
     <w:uiPriority w:val="46"/>
@@ -6720,7 +8459,7 @@
       </w:rPr>
     </w:tblStylePr>
   </w:style>
-  <w:style w:type="table" w:styleId="Tabladecuadrcula1clara-nfasis5">
+  <w:style w:type="table" w:styleId="Tablaconcuadrcula1clara-nfasis5">
     <w:name w:val="Grid Table 1 Light Accent 5"/>
     <w:basedOn w:val="Tablanormal"/>
     <w:uiPriority w:val="46"/>
@@ -6777,7 +8516,7 @@
       </w:rPr>
     </w:tblStylePr>
   </w:style>
-  <w:style w:type="table" w:styleId="Tabladecuadrcula1clara-nfasis6">
+  <w:style w:type="table" w:styleId="Tablaconcuadrcula1clara-nfasis6">
     <w:name w:val="Grid Table 1 Light Accent 6"/>
     <w:basedOn w:val="Tablanormal"/>
     <w:uiPriority w:val="46"/>
@@ -6834,7 +8573,7 @@
       </w:rPr>
     </w:tblStylePr>
   </w:style>
-  <w:style w:type="table" w:styleId="Tabladecuadrcula2-nfasis6">
+  <w:style w:type="table" w:styleId="Tablaconcuadrcula2-nfasis6">
     <w:name w:val="Grid Table 2 Accent 6"/>
     <w:basedOn w:val="Tablanormal"/>
     <w:uiPriority w:val="47"/>
@@ -6909,7 +8648,7 @@
       </w:tcPr>
     </w:tblStylePr>
   </w:style>
-  <w:style w:type="table" w:styleId="Tabladecuadrcula4-nfasis6">
+  <w:style w:type="table" w:styleId="Tablaconcuadrcula4-nfasis6">
     <w:name w:val="Grid Table 4 Accent 6"/>
     <w:basedOn w:val="Tablanormal"/>
     <w:uiPriority w:val="49"/>
@@ -6985,7 +8724,7 @@
       </w:tcPr>
     </w:tblStylePr>
   </w:style>
-  <w:style w:type="table" w:styleId="Tabladecuadrcula2-nfasis5">
+  <w:style w:type="table" w:styleId="Tablaconcuadrcula2-nfasis5">
     <w:name w:val="Grid Table 2 Accent 5"/>
     <w:basedOn w:val="Tablanormal"/>
     <w:uiPriority w:val="47"/>

</xml_diff>

<commit_message>
ANOVA Insertion Sort, before commit: ANOVA Excel
</commit_message>
<xml_diff>
--- a/docs/Documentation Experiment.docx
+++ b/docs/Documentation Experiment.docx
@@ -6456,6 +6456,1703 @@
           </m:r>
         </m:oMath>
       </m:oMathPara>
+    </w:p>
+    <w:p>
+      <w:pPr>
+        <w:rPr>
+          <w:rFonts w:eastAsiaTheme="minorEastAsia"/>
+        </w:rPr>
+      </w:pPr>
+    </w:p>
+    <w:p>
+      <w:pPr>
+        <w:jc w:val="center"/>
+        <w:rPr>
+          <w:rFonts w:eastAsiaTheme="minorEastAsia"/>
+        </w:rPr>
+      </w:pPr>
+      <w:r>
+        <w:rPr>
+          <w:rFonts w:eastAsiaTheme="minorEastAsia"/>
+        </w:rPr>
+        <w:lastRenderedPageBreak/>
+        <w:t xml:space="preserve">ANOVA </w:t>
+      </w:r>
+      <w:proofErr w:type="spellStart"/>
+      <w:r>
+        <w:rPr>
+          <w:rFonts w:eastAsiaTheme="minorEastAsia"/>
+        </w:rPr>
+        <w:t>InsertionSort</w:t>
+      </w:r>
+      <w:proofErr w:type="spellEnd"/>
+    </w:p>
+    <w:tbl>
+      <w:tblPr>
+        <w:tblStyle w:val="Tablaconcuadrcula"/>
+        <w:tblW w:w="0" w:type="auto"/>
+        <w:jc w:val="center"/>
+        <w:tblLook w:val="04A0" w:firstRow="1" w:lastRow="0" w:firstColumn="1" w:lastColumn="0" w:noHBand="0" w:noVBand="1"/>
+      </w:tblPr>
+      <w:tblGrid>
+        <w:gridCol w:w="835"/>
+        <w:gridCol w:w="1016"/>
+        <w:gridCol w:w="1016"/>
+        <w:gridCol w:w="1016"/>
+        <w:gridCol w:w="1016"/>
+      </w:tblGrid>
+      <w:tr>
+        <w:trPr>
+          <w:jc w:val="center"/>
+        </w:trPr>
+        <w:tc>
+          <w:tcPr>
+            <w:tcW w:w="835" w:type="dxa"/>
+          </w:tcPr>
+          <w:p>
+            <w:pPr>
+              <w:jc w:val="center"/>
+              <w:rPr>
+                <w:rFonts w:eastAsiaTheme="minorEastAsia"/>
+              </w:rPr>
+            </w:pPr>
+          </w:p>
+        </w:tc>
+        <w:tc>
+          <w:tcPr>
+            <w:tcW w:w="1016" w:type="dxa"/>
+          </w:tcPr>
+          <w:p>
+            <w:pPr>
+              <w:jc w:val="center"/>
+              <w:rPr>
+                <w:rFonts w:eastAsiaTheme="minorEastAsia"/>
+              </w:rPr>
+            </w:pPr>
+            <w:r>
+              <w:rPr>
+                <w:rFonts w:eastAsiaTheme="minorEastAsia"/>
+              </w:rPr>
+              <w:t>Java</w:t>
+            </w:r>
+          </w:p>
+        </w:tc>
+        <w:tc>
+          <w:tcPr>
+            <w:tcW w:w="1016" w:type="dxa"/>
+          </w:tcPr>
+          <w:p>
+            <w:pPr>
+              <w:jc w:val="center"/>
+              <w:rPr>
+                <w:rFonts w:eastAsiaTheme="minorEastAsia"/>
+              </w:rPr>
+            </w:pPr>
+            <w:proofErr w:type="spellStart"/>
+            <w:r>
+              <w:rPr>
+                <w:rFonts w:eastAsiaTheme="minorEastAsia"/>
+              </w:rPr>
+              <w:t>Kotlin</w:t>
+            </w:r>
+            <w:proofErr w:type="spellEnd"/>
+          </w:p>
+        </w:tc>
+        <w:tc>
+          <w:tcPr>
+            <w:tcW w:w="1016" w:type="dxa"/>
+          </w:tcPr>
+          <w:p>
+            <w:pPr>
+              <w:jc w:val="center"/>
+              <w:rPr>
+                <w:rFonts w:eastAsiaTheme="minorEastAsia"/>
+              </w:rPr>
+            </w:pPr>
+            <w:proofErr w:type="spellStart"/>
+            <w:r>
+              <w:rPr>
+                <w:rFonts w:eastAsiaTheme="minorEastAsia"/>
+              </w:rPr>
+              <w:t>Go</w:t>
+            </w:r>
+            <w:proofErr w:type="spellEnd"/>
+          </w:p>
+        </w:tc>
+        <w:tc>
+          <w:tcPr>
+            <w:tcW w:w="1016" w:type="dxa"/>
+          </w:tcPr>
+          <w:p>
+            <w:pPr>
+              <w:jc w:val="center"/>
+              <w:rPr>
+                <w:rFonts w:eastAsiaTheme="minorEastAsia"/>
+              </w:rPr>
+            </w:pPr>
+            <w:r>
+              <w:rPr>
+                <w:rFonts w:eastAsiaTheme="minorEastAsia"/>
+              </w:rPr>
+              <w:t>C#</w:t>
+            </w:r>
+          </w:p>
+        </w:tc>
+      </w:tr>
+      <w:tr>
+        <w:trPr>
+          <w:jc w:val="center"/>
+        </w:trPr>
+        <w:tc>
+          <w:tcPr>
+            <w:tcW w:w="835" w:type="dxa"/>
+          </w:tcPr>
+          <w:p>
+            <w:pPr>
+              <w:jc w:val="center"/>
+              <w:rPr>
+                <w:rFonts w:eastAsiaTheme="minorEastAsia"/>
+              </w:rPr>
+            </w:pPr>
+            <w:r>
+              <w:rPr>
+                <w:rFonts w:eastAsiaTheme="minorEastAsia"/>
+              </w:rPr>
+              <w:t>Big</w:t>
+            </w:r>
+          </w:p>
+        </w:tc>
+        <w:tc>
+          <w:tcPr>
+            <w:tcW w:w="1016" w:type="dxa"/>
+          </w:tcPr>
+          <w:p>
+            <w:pPr>
+              <w:jc w:val="center"/>
+              <w:rPr>
+                <w:rFonts w:eastAsiaTheme="minorEastAsia"/>
+              </w:rPr>
+            </w:pPr>
+            <w:r>
+              <w:rPr>
+                <w:rFonts w:eastAsiaTheme="minorEastAsia"/>
+              </w:rPr>
+              <w:t>0.08</w:t>
+            </w:r>
+          </w:p>
+        </w:tc>
+        <w:tc>
+          <w:tcPr>
+            <w:tcW w:w="1016" w:type="dxa"/>
+          </w:tcPr>
+          <w:p>
+            <w:pPr>
+              <w:jc w:val="center"/>
+              <w:rPr>
+                <w:rFonts w:eastAsiaTheme="minorEastAsia"/>
+              </w:rPr>
+            </w:pPr>
+            <w:r>
+              <w:rPr>
+                <w:rFonts w:eastAsiaTheme="minorEastAsia"/>
+              </w:rPr>
+              <w:t>0.51</w:t>
+            </w:r>
+          </w:p>
+        </w:tc>
+        <w:tc>
+          <w:tcPr>
+            <w:tcW w:w="1016" w:type="dxa"/>
+          </w:tcPr>
+          <w:p>
+            <w:pPr>
+              <w:jc w:val="center"/>
+              <w:rPr>
+                <w:rFonts w:eastAsiaTheme="minorEastAsia"/>
+              </w:rPr>
+            </w:pPr>
+            <w:r>
+              <w:rPr>
+                <w:rFonts w:eastAsiaTheme="minorEastAsia"/>
+              </w:rPr>
+              <w:t>82.12</w:t>
+            </w:r>
+          </w:p>
+        </w:tc>
+        <w:tc>
+          <w:tcPr>
+            <w:tcW w:w="1016" w:type="dxa"/>
+          </w:tcPr>
+          <w:p>
+            <w:pPr>
+              <w:jc w:val="center"/>
+              <w:rPr>
+                <w:rFonts w:eastAsiaTheme="minorEastAsia"/>
+              </w:rPr>
+            </w:pPr>
+            <w:r>
+              <w:rPr>
+                <w:rFonts w:eastAsiaTheme="minorEastAsia"/>
+              </w:rPr>
+              <w:t>0.00</w:t>
+            </w:r>
+          </w:p>
+        </w:tc>
+      </w:tr>
+      <w:tr>
+        <w:trPr>
+          <w:jc w:val="center"/>
+        </w:trPr>
+        <w:tc>
+          <w:tcPr>
+            <w:tcW w:w="835" w:type="dxa"/>
+          </w:tcPr>
+          <w:p>
+            <w:pPr>
+              <w:jc w:val="center"/>
+              <w:rPr>
+                <w:rFonts w:eastAsiaTheme="minorEastAsia"/>
+              </w:rPr>
+            </w:pPr>
+            <w:r>
+              <w:rPr>
+                <w:rFonts w:eastAsiaTheme="minorEastAsia"/>
+              </w:rPr>
+              <w:t>Small</w:t>
+            </w:r>
+          </w:p>
+        </w:tc>
+        <w:tc>
+          <w:tcPr>
+            <w:tcW w:w="1016" w:type="dxa"/>
+          </w:tcPr>
+          <w:p>
+            <w:pPr>
+              <w:jc w:val="center"/>
+              <w:rPr>
+                <w:rFonts w:eastAsiaTheme="minorEastAsia"/>
+              </w:rPr>
+            </w:pPr>
+            <w:r>
+              <w:rPr>
+                <w:rFonts w:eastAsiaTheme="minorEastAsia"/>
+              </w:rPr>
+              <w:t>0.01</w:t>
+            </w:r>
+          </w:p>
+        </w:tc>
+        <w:tc>
+          <w:tcPr>
+            <w:tcW w:w="1016" w:type="dxa"/>
+          </w:tcPr>
+          <w:p>
+            <w:pPr>
+              <w:jc w:val="center"/>
+              <w:rPr>
+                <w:rFonts w:eastAsiaTheme="minorEastAsia"/>
+              </w:rPr>
+            </w:pPr>
+            <w:r>
+              <w:rPr>
+                <w:rFonts w:eastAsiaTheme="minorEastAsia"/>
+              </w:rPr>
+              <w:t>0.23</w:t>
+            </w:r>
+          </w:p>
+        </w:tc>
+        <w:tc>
+          <w:tcPr>
+            <w:tcW w:w="1016" w:type="dxa"/>
+          </w:tcPr>
+          <w:p>
+            <w:pPr>
+              <w:jc w:val="center"/>
+              <w:rPr>
+                <w:rFonts w:eastAsiaTheme="minorEastAsia"/>
+              </w:rPr>
+            </w:pPr>
+            <w:r>
+              <w:rPr>
+                <w:rFonts w:eastAsiaTheme="minorEastAsia"/>
+              </w:rPr>
+              <w:t>0.00</w:t>
+            </w:r>
+          </w:p>
+        </w:tc>
+        <w:tc>
+          <w:tcPr>
+            <w:tcW w:w="1016" w:type="dxa"/>
+          </w:tcPr>
+          <w:p>
+            <w:pPr>
+              <w:jc w:val="center"/>
+              <w:rPr>
+                <w:rFonts w:eastAsiaTheme="minorEastAsia"/>
+              </w:rPr>
+            </w:pPr>
+            <w:r>
+              <w:rPr>
+                <w:rFonts w:eastAsiaTheme="minorEastAsia"/>
+              </w:rPr>
+              <w:t>0.00</w:t>
+            </w:r>
+          </w:p>
+        </w:tc>
+      </w:tr>
+    </w:tbl>
+    <w:p>
+      <w:pPr>
+        <w:rPr>
+          <w:rFonts w:eastAsiaTheme="minorEastAsia"/>
+        </w:rPr>
+      </w:pPr>
+    </w:p>
+    <w:p>
+      <w:pPr>
+        <w:rPr>
+          <w:rFonts w:eastAsiaTheme="minorEastAsia"/>
+        </w:rPr>
+      </w:pPr>
+      <m:oMathPara>
+        <m:oMath>
+          <m:d>
+            <m:dPr>
+              <m:ctrlPr>
+                <w:rPr>
+                  <w:rFonts w:ascii="Cambria Math" w:hAnsi="Cambria Math"/>
+                  <w:i/>
+                </w:rPr>
+              </m:ctrlPr>
+            </m:dPr>
+            <m:e>
+              <m:r>
+                <w:rPr>
+                  <w:rFonts w:ascii="Cambria Math" w:hAnsi="Cambria Math"/>
+                </w:rPr>
+                <m:t>1</m:t>
+              </m:r>
+            </m:e>
+          </m:d>
+        </m:oMath>
+      </m:oMathPara>
+    </w:p>
+    <w:p>
+      <w:pPr>
+        <w:rPr>
+          <w:rFonts w:eastAsiaTheme="minorEastAsia"/>
+        </w:rPr>
+      </w:pPr>
+      <m:oMathPara>
+        <m:oMath>
+          <m:sSub>
+            <m:sSubPr>
+              <m:ctrlPr>
+                <w:rPr>
+                  <w:rFonts w:ascii="Cambria Math" w:eastAsiaTheme="minorEastAsia" w:hAnsi="Cambria Math"/>
+                  <w:i/>
+                </w:rPr>
+              </m:ctrlPr>
+            </m:sSubPr>
+            <m:e>
+              <m:r>
+                <w:rPr>
+                  <w:rFonts w:ascii="Cambria Math" w:eastAsiaTheme="minorEastAsia" w:hAnsi="Cambria Math"/>
+                </w:rPr>
+                <m:t>H</m:t>
+              </m:r>
+            </m:e>
+            <m:sub>
+              <m:r>
+                <w:rPr>
+                  <w:rFonts w:ascii="Cambria Math" w:eastAsiaTheme="minorEastAsia" w:hAnsi="Cambria Math"/>
+                </w:rPr>
+                <m:t>0</m:t>
+              </m:r>
+            </m:sub>
+          </m:sSub>
+          <m:r>
+            <w:rPr>
+              <w:rFonts w:ascii="Cambria Math" w:eastAsiaTheme="minorEastAsia" w:hAnsi="Cambria Math"/>
+            </w:rPr>
+            <m:t xml:space="preserve">: </m:t>
+          </m:r>
+          <m:sSub>
+            <m:sSubPr>
+              <m:ctrlPr>
+                <w:rPr>
+                  <w:rFonts w:ascii="Cambria Math" w:eastAsiaTheme="minorEastAsia" w:hAnsi="Cambria Math"/>
+                  <w:i/>
+                </w:rPr>
+              </m:ctrlPr>
+            </m:sSubPr>
+            <m:e>
+              <m:r>
+                <w:rPr>
+                  <w:rFonts w:ascii="Cambria Math" w:eastAsiaTheme="minorEastAsia" w:hAnsi="Cambria Math"/>
+                </w:rPr>
+                <m:t>μ</m:t>
+              </m:r>
+            </m:e>
+            <m:sub>
+              <m:r>
+                <w:rPr>
+                  <w:rFonts w:ascii="Cambria Math" w:eastAsiaTheme="minorEastAsia" w:hAnsi="Cambria Math"/>
+                </w:rPr>
+                <m:t>1</m:t>
+              </m:r>
+            </m:sub>
+          </m:sSub>
+          <m:r>
+            <w:rPr>
+              <w:rFonts w:ascii="Cambria Math" w:eastAsiaTheme="minorEastAsia" w:hAnsi="Cambria Math"/>
+            </w:rPr>
+            <m:t>=</m:t>
+          </m:r>
+          <m:sSub>
+            <m:sSubPr>
+              <m:ctrlPr>
+                <w:rPr>
+                  <w:rFonts w:ascii="Cambria Math" w:eastAsiaTheme="minorEastAsia" w:hAnsi="Cambria Math"/>
+                  <w:i/>
+                </w:rPr>
+              </m:ctrlPr>
+            </m:sSubPr>
+            <m:e>
+              <m:r>
+                <w:rPr>
+                  <w:rFonts w:ascii="Cambria Math" w:eastAsiaTheme="minorEastAsia" w:hAnsi="Cambria Math"/>
+                </w:rPr>
+                <m:t>μ</m:t>
+              </m:r>
+            </m:e>
+            <m:sub>
+              <m:r>
+                <w:rPr>
+                  <w:rFonts w:ascii="Cambria Math" w:eastAsiaTheme="minorEastAsia" w:hAnsi="Cambria Math"/>
+                </w:rPr>
+                <m:t>2</m:t>
+              </m:r>
+            </m:sub>
+          </m:sSub>
+          <m:r>
+            <w:rPr>
+              <w:rFonts w:ascii="Cambria Math" w:eastAsiaTheme="minorEastAsia" w:hAnsi="Cambria Math"/>
+            </w:rPr>
+            <m:t>=</m:t>
+          </m:r>
+          <m:sSub>
+            <m:sSubPr>
+              <m:ctrlPr>
+                <w:rPr>
+                  <w:rFonts w:ascii="Cambria Math" w:eastAsiaTheme="minorEastAsia" w:hAnsi="Cambria Math"/>
+                  <w:i/>
+                </w:rPr>
+              </m:ctrlPr>
+            </m:sSubPr>
+            <m:e>
+              <m:r>
+                <w:rPr>
+                  <w:rFonts w:ascii="Cambria Math" w:eastAsiaTheme="minorEastAsia" w:hAnsi="Cambria Math"/>
+                </w:rPr>
+                <m:t>μ</m:t>
+              </m:r>
+            </m:e>
+            <m:sub>
+              <m:r>
+                <w:rPr>
+                  <w:rFonts w:ascii="Cambria Math" w:eastAsiaTheme="minorEastAsia" w:hAnsi="Cambria Math"/>
+                </w:rPr>
+                <m:t>3</m:t>
+              </m:r>
+            </m:sub>
+          </m:sSub>
+          <m:r>
+            <w:rPr>
+              <w:rFonts w:ascii="Cambria Math" w:eastAsiaTheme="minorEastAsia" w:hAnsi="Cambria Math"/>
+            </w:rPr>
+            <m:t>=</m:t>
+          </m:r>
+          <m:sSub>
+            <m:sSubPr>
+              <m:ctrlPr>
+                <w:rPr>
+                  <w:rFonts w:ascii="Cambria Math" w:eastAsiaTheme="minorEastAsia" w:hAnsi="Cambria Math"/>
+                  <w:i/>
+                </w:rPr>
+              </m:ctrlPr>
+            </m:sSubPr>
+            <m:e>
+              <m:r>
+                <w:rPr>
+                  <w:rFonts w:ascii="Cambria Math" w:eastAsiaTheme="minorEastAsia" w:hAnsi="Cambria Math"/>
+                </w:rPr>
+                <m:t>μ</m:t>
+              </m:r>
+            </m:e>
+            <m:sub>
+              <m:r>
+                <w:rPr>
+                  <w:rFonts w:ascii="Cambria Math" w:eastAsiaTheme="minorEastAsia" w:hAnsi="Cambria Math"/>
+                </w:rPr>
+                <m:t>4</m:t>
+              </m:r>
+            </m:sub>
+          </m:sSub>
+        </m:oMath>
+      </m:oMathPara>
+    </w:p>
+    <w:p>
+      <w:pPr>
+        <w:rPr>
+          <w:rFonts w:eastAsiaTheme="minorEastAsia"/>
+        </w:rPr>
+      </w:pPr>
+      <m:oMathPara>
+        <m:oMath>
+          <m:sSub>
+            <m:sSubPr>
+              <m:ctrlPr>
+                <w:rPr>
+                  <w:rFonts w:ascii="Cambria Math" w:eastAsiaTheme="minorEastAsia" w:hAnsi="Cambria Math"/>
+                  <w:i/>
+                </w:rPr>
+              </m:ctrlPr>
+            </m:sSubPr>
+            <m:e>
+              <m:r>
+                <w:rPr>
+                  <w:rFonts w:ascii="Cambria Math" w:eastAsiaTheme="minorEastAsia" w:hAnsi="Cambria Math"/>
+                </w:rPr>
+                <m:t>H</m:t>
+              </m:r>
+            </m:e>
+            <m:sub>
+              <m:r>
+                <w:rPr>
+                  <w:rFonts w:ascii="Cambria Math" w:eastAsiaTheme="minorEastAsia" w:hAnsi="Cambria Math"/>
+                </w:rPr>
+                <m:t>α</m:t>
+              </m:r>
+            </m:sub>
+          </m:sSub>
+          <m:r>
+            <w:rPr>
+              <w:rFonts w:ascii="Cambria Math" w:eastAsiaTheme="minorEastAsia" w:hAnsi="Cambria Math"/>
+            </w:rPr>
+            <m:t>:Al menos 1 diferencia entre ellos.</m:t>
+          </m:r>
+        </m:oMath>
+      </m:oMathPara>
+    </w:p>
+    <w:p>
+      <w:pPr>
+        <w:rPr>
+          <w:rFonts w:eastAsiaTheme="minorEastAsia"/>
+        </w:rPr>
+      </w:pPr>
+      <m:oMathPara>
+        <m:oMath>
+          <m:r>
+            <w:rPr>
+              <w:rFonts w:ascii="Cambria Math" w:eastAsiaTheme="minorEastAsia" w:hAnsi="Cambria Math"/>
+            </w:rPr>
+            <m:t>α=0.05</m:t>
+          </m:r>
+        </m:oMath>
+      </m:oMathPara>
+    </w:p>
+    <w:p>
+      <w:pPr>
+        <w:rPr>
+          <w:rFonts w:eastAsiaTheme="minorEastAsia"/>
+        </w:rPr>
+      </w:pPr>
+      <m:oMathPara>
+        <m:oMath>
+          <m:d>
+            <m:dPr>
+              <m:ctrlPr>
+                <w:rPr>
+                  <w:rFonts w:ascii="Cambria Math" w:eastAsiaTheme="minorEastAsia" w:hAnsi="Cambria Math"/>
+                  <w:i/>
+                </w:rPr>
+              </m:ctrlPr>
+            </m:dPr>
+            <m:e>
+              <m:r>
+                <w:rPr>
+                  <w:rFonts w:ascii="Cambria Math" w:eastAsiaTheme="minorEastAsia" w:hAnsi="Cambria Math"/>
+                </w:rPr>
+                <m:t>2</m:t>
+              </m:r>
+            </m:e>
+          </m:d>
+        </m:oMath>
+      </m:oMathPara>
+    </w:p>
+    <w:p>
+      <w:pPr>
+        <w:rPr>
+          <w:rFonts w:eastAsiaTheme="minorEastAsia"/>
+        </w:rPr>
+      </w:pPr>
+      <m:oMathPara>
+        <m:oMath>
+          <m:r>
+            <w:rPr>
+              <w:rFonts w:ascii="Cambria Math" w:eastAsiaTheme="minorEastAsia" w:hAnsi="Cambria Math"/>
+            </w:rPr>
+            <m:t>d</m:t>
+          </m:r>
+          <m:sSub>
+            <m:sSubPr>
+              <m:ctrlPr>
+                <w:rPr>
+                  <w:rFonts w:ascii="Cambria Math" w:eastAsiaTheme="minorEastAsia" w:hAnsi="Cambria Math"/>
+                  <w:i/>
+                </w:rPr>
+              </m:ctrlPr>
+            </m:sSubPr>
+            <m:e>
+              <m:r>
+                <w:rPr>
+                  <w:rFonts w:ascii="Cambria Math" w:eastAsiaTheme="minorEastAsia" w:hAnsi="Cambria Math"/>
+                </w:rPr>
+                <m:t>f</m:t>
+              </m:r>
+            </m:e>
+            <m:sub>
+              <m:r>
+                <w:rPr>
+                  <w:rFonts w:ascii="Cambria Math" w:eastAsiaTheme="minorEastAsia" w:hAnsi="Cambria Math"/>
+                </w:rPr>
+                <m:t>between</m:t>
+              </m:r>
+            </m:sub>
+          </m:sSub>
+          <m:r>
+            <w:rPr>
+              <w:rFonts w:ascii="Cambria Math" w:eastAsiaTheme="minorEastAsia" w:hAnsi="Cambria Math"/>
+            </w:rPr>
+            <m:t>=ℷ-1=4-1=3</m:t>
+          </m:r>
+        </m:oMath>
+      </m:oMathPara>
+    </w:p>
+    <w:p>
+      <w:pPr>
+        <w:rPr>
+          <w:rFonts w:eastAsiaTheme="minorEastAsia"/>
+        </w:rPr>
+      </w:pPr>
+      <m:oMathPara>
+        <m:oMath>
+          <m:r>
+            <w:rPr>
+              <w:rFonts w:ascii="Cambria Math" w:eastAsiaTheme="minorEastAsia" w:hAnsi="Cambria Math"/>
+            </w:rPr>
+            <m:t>d</m:t>
+          </m:r>
+          <m:sSub>
+            <m:sSubPr>
+              <m:ctrlPr>
+                <w:rPr>
+                  <w:rFonts w:ascii="Cambria Math" w:eastAsiaTheme="minorEastAsia" w:hAnsi="Cambria Math"/>
+                  <w:i/>
+                </w:rPr>
+              </m:ctrlPr>
+            </m:sSubPr>
+            <m:e>
+              <m:r>
+                <w:rPr>
+                  <w:rFonts w:ascii="Cambria Math" w:eastAsiaTheme="minorEastAsia" w:hAnsi="Cambria Math"/>
+                </w:rPr>
+                <m:t>f</m:t>
+              </m:r>
+            </m:e>
+            <m:sub>
+              <m:r>
+                <w:rPr>
+                  <w:rFonts w:ascii="Cambria Math" w:eastAsiaTheme="minorEastAsia" w:hAnsi="Cambria Math"/>
+                </w:rPr>
+                <m:t>within</m:t>
+              </m:r>
+            </m:sub>
+          </m:sSub>
+          <m:r>
+            <w:rPr>
+              <w:rFonts w:ascii="Cambria Math" w:eastAsiaTheme="minorEastAsia" w:hAnsi="Cambria Math"/>
+            </w:rPr>
+            <m:t>=N-ℷ=8-3=5</m:t>
+          </m:r>
+        </m:oMath>
+      </m:oMathPara>
+    </w:p>
+    <w:p>
+      <w:pPr>
+        <w:rPr>
+          <w:rFonts w:eastAsiaTheme="minorEastAsia"/>
+        </w:rPr>
+      </w:pPr>
+      <m:oMathPara>
+        <m:oMath>
+          <m:r>
+            <w:rPr>
+              <w:rFonts w:ascii="Cambria Math" w:eastAsiaTheme="minorEastAsia" w:hAnsi="Cambria Math"/>
+            </w:rPr>
+            <m:t>d</m:t>
+          </m:r>
+          <m:sSub>
+            <m:sSubPr>
+              <m:ctrlPr>
+                <w:rPr>
+                  <w:rFonts w:ascii="Cambria Math" w:eastAsiaTheme="minorEastAsia" w:hAnsi="Cambria Math"/>
+                  <w:i/>
+                </w:rPr>
+              </m:ctrlPr>
+            </m:sSubPr>
+            <m:e>
+              <m:r>
+                <w:rPr>
+                  <w:rFonts w:ascii="Cambria Math" w:eastAsiaTheme="minorEastAsia" w:hAnsi="Cambria Math"/>
+                </w:rPr>
+                <m:t>f</m:t>
+              </m:r>
+            </m:e>
+            <m:sub>
+              <m:r>
+                <w:rPr>
+                  <w:rFonts w:ascii="Cambria Math" w:eastAsiaTheme="minorEastAsia" w:hAnsi="Cambria Math"/>
+                </w:rPr>
+                <m:t>total</m:t>
+              </m:r>
+            </m:sub>
+          </m:sSub>
+          <m:r>
+            <w:rPr>
+              <w:rFonts w:ascii="Cambria Math" w:eastAsiaTheme="minorEastAsia" w:hAnsi="Cambria Math"/>
+            </w:rPr>
+            <m:t>=8</m:t>
+          </m:r>
+        </m:oMath>
+      </m:oMathPara>
+    </w:p>
+    <w:p>
+      <w:pPr>
+        <w:rPr>
+          <w:rFonts w:eastAsiaTheme="minorEastAsia"/>
+        </w:rPr>
+      </w:pPr>
+      <m:oMathPara>
+        <m:oMath>
+          <m:sSub>
+            <m:sSubPr>
+              <m:ctrlPr>
+                <w:rPr>
+                  <w:rFonts w:ascii="Cambria Math" w:eastAsiaTheme="minorEastAsia" w:hAnsi="Cambria Math"/>
+                  <w:i/>
+                </w:rPr>
+              </m:ctrlPr>
+            </m:sSubPr>
+            <m:e>
+              <m:r>
+                <w:rPr>
+                  <w:rFonts w:ascii="Cambria Math" w:eastAsiaTheme="minorEastAsia" w:hAnsi="Cambria Math"/>
+                </w:rPr>
+                <m:t>F</m:t>
+              </m:r>
+            </m:e>
+            <m:sub>
+              <m:r>
+                <w:rPr>
+                  <w:rFonts w:ascii="Cambria Math" w:eastAsiaTheme="minorEastAsia" w:hAnsi="Cambria Math"/>
+                </w:rPr>
+                <m:t>crit</m:t>
+              </m:r>
+            </m:sub>
+          </m:sSub>
+          <m:r>
+            <w:rPr>
+              <w:rFonts w:ascii="Cambria Math" w:eastAsiaTheme="minorEastAsia" w:hAnsi="Cambria Math"/>
+            </w:rPr>
+            <m:t>=5.41</m:t>
+          </m:r>
+        </m:oMath>
+      </m:oMathPara>
+    </w:p>
+    <w:p>
+      <w:pPr>
+        <w:rPr>
+          <w:rFonts w:eastAsiaTheme="minorEastAsia"/>
+        </w:rPr>
+      </w:pPr>
+      <m:oMathPara>
+        <m:oMath>
+          <m:d>
+            <m:dPr>
+              <m:ctrlPr>
+                <w:rPr>
+                  <w:rFonts w:ascii="Cambria Math" w:eastAsiaTheme="minorEastAsia" w:hAnsi="Cambria Math"/>
+                  <w:i/>
+                </w:rPr>
+              </m:ctrlPr>
+            </m:dPr>
+            <m:e>
+              <m:r>
+                <w:rPr>
+                  <w:rFonts w:ascii="Cambria Math" w:eastAsiaTheme="minorEastAsia" w:hAnsi="Cambria Math"/>
+                </w:rPr>
+                <m:t>3</m:t>
+              </m:r>
+            </m:e>
+          </m:d>
+        </m:oMath>
+      </m:oMathPara>
+    </w:p>
+    <w:p>
+      <w:pPr>
+        <w:rPr>
+          <w:rFonts w:eastAsiaTheme="minorEastAsia"/>
+        </w:rPr>
+      </w:pPr>
+      <m:oMathPara>
+        <m:oMath>
+          <m:sSub>
+            <m:sSubPr>
+              <m:ctrlPr>
+                <w:rPr>
+                  <w:rFonts w:ascii="Cambria Math" w:eastAsiaTheme="minorEastAsia" w:hAnsi="Cambria Math"/>
+                  <w:i/>
+                </w:rPr>
+              </m:ctrlPr>
+            </m:sSubPr>
+            <m:e>
+              <m:acc>
+                <m:accPr>
+                  <m:chr m:val="̅"/>
+                  <m:ctrlPr>
+                    <w:rPr>
+                      <w:rFonts w:ascii="Cambria Math" w:eastAsiaTheme="minorEastAsia" w:hAnsi="Cambria Math"/>
+                      <w:i/>
+                      <w:lang w:val="es-CO"/>
+                    </w:rPr>
+                  </m:ctrlPr>
+                </m:accPr>
+                <m:e>
+                  <m:r>
+                    <w:rPr>
+                      <w:rFonts w:ascii="Cambria Math" w:eastAsiaTheme="minorEastAsia" w:hAnsi="Cambria Math"/>
+                    </w:rPr>
+                    <m:t>X</m:t>
+                  </m:r>
+                </m:e>
+              </m:acc>
+            </m:e>
+            <m:sub>
+              <m:r>
+                <w:rPr>
+                  <w:rFonts w:ascii="Cambria Math" w:eastAsiaTheme="minorEastAsia" w:hAnsi="Cambria Math"/>
+                </w:rPr>
+                <m:t>1</m:t>
+              </m:r>
+            </m:sub>
+          </m:sSub>
+          <m:r>
+            <w:rPr>
+              <w:rFonts w:ascii="Cambria Math" w:eastAsiaTheme="minorEastAsia" w:hAnsi="Cambria Math"/>
+            </w:rPr>
+            <m:t xml:space="preserve">=0.05,  </m:t>
+          </m:r>
+          <m:sSub>
+            <m:sSubPr>
+              <m:ctrlPr>
+                <w:rPr>
+                  <w:rFonts w:ascii="Cambria Math" w:eastAsiaTheme="minorEastAsia" w:hAnsi="Cambria Math"/>
+                  <w:i/>
+                </w:rPr>
+              </m:ctrlPr>
+            </m:sSubPr>
+            <m:e>
+              <m:acc>
+                <m:accPr>
+                  <m:chr m:val="̅"/>
+                  <m:ctrlPr>
+                    <w:rPr>
+                      <w:rFonts w:ascii="Cambria Math" w:eastAsiaTheme="minorEastAsia" w:hAnsi="Cambria Math"/>
+                      <w:i/>
+                      <w:lang w:val="es-CO"/>
+                    </w:rPr>
+                  </m:ctrlPr>
+                </m:accPr>
+                <m:e>
+                  <m:r>
+                    <w:rPr>
+                      <w:rFonts w:ascii="Cambria Math" w:eastAsiaTheme="minorEastAsia" w:hAnsi="Cambria Math"/>
+                    </w:rPr>
+                    <m:t>X</m:t>
+                  </m:r>
+                </m:e>
+              </m:acc>
+            </m:e>
+            <m:sub>
+              <m:r>
+                <w:rPr>
+                  <w:rFonts w:ascii="Cambria Math" w:eastAsiaTheme="minorEastAsia" w:hAnsi="Cambria Math"/>
+                </w:rPr>
+                <m:t>2</m:t>
+              </m:r>
+            </m:sub>
+          </m:sSub>
+          <m:r>
+            <w:rPr>
+              <w:rFonts w:ascii="Cambria Math" w:eastAsiaTheme="minorEastAsia" w:hAnsi="Cambria Math"/>
+            </w:rPr>
+            <m:t xml:space="preserve">=0.37,  </m:t>
+          </m:r>
+          <m:sSub>
+            <m:sSubPr>
+              <m:ctrlPr>
+                <w:rPr>
+                  <w:rFonts w:ascii="Cambria Math" w:eastAsiaTheme="minorEastAsia" w:hAnsi="Cambria Math"/>
+                  <w:i/>
+                </w:rPr>
+              </m:ctrlPr>
+            </m:sSubPr>
+            <m:e>
+              <m:acc>
+                <m:accPr>
+                  <m:chr m:val="̅"/>
+                  <m:ctrlPr>
+                    <w:rPr>
+                      <w:rFonts w:ascii="Cambria Math" w:eastAsiaTheme="minorEastAsia" w:hAnsi="Cambria Math"/>
+                      <w:i/>
+                      <w:lang w:val="es-CO"/>
+                    </w:rPr>
+                  </m:ctrlPr>
+                </m:accPr>
+                <m:e>
+                  <m:r>
+                    <w:rPr>
+                      <w:rFonts w:ascii="Cambria Math" w:eastAsiaTheme="minorEastAsia" w:hAnsi="Cambria Math"/>
+                    </w:rPr>
+                    <m:t>X</m:t>
+                  </m:r>
+                </m:e>
+              </m:acc>
+            </m:e>
+            <m:sub>
+              <m:r>
+                <w:rPr>
+                  <w:rFonts w:ascii="Cambria Math" w:eastAsiaTheme="minorEastAsia" w:hAnsi="Cambria Math"/>
+                </w:rPr>
+                <m:t>3</m:t>
+              </m:r>
+            </m:sub>
+          </m:sSub>
+          <m:r>
+            <w:rPr>
+              <w:rFonts w:ascii="Cambria Math" w:eastAsiaTheme="minorEastAsia" w:hAnsi="Cambria Math"/>
+            </w:rPr>
+            <m:t xml:space="preserve">=41.06,  </m:t>
+          </m:r>
+          <m:sSub>
+            <m:sSubPr>
+              <m:ctrlPr>
+                <w:rPr>
+                  <w:rFonts w:ascii="Cambria Math" w:eastAsiaTheme="minorEastAsia" w:hAnsi="Cambria Math"/>
+                  <w:i/>
+                </w:rPr>
+              </m:ctrlPr>
+            </m:sSubPr>
+            <m:e>
+              <m:acc>
+                <m:accPr>
+                  <m:chr m:val="̅"/>
+                  <m:ctrlPr>
+                    <w:rPr>
+                      <w:rFonts w:ascii="Cambria Math" w:eastAsiaTheme="minorEastAsia" w:hAnsi="Cambria Math"/>
+                      <w:i/>
+                      <w:lang w:val="es-CO"/>
+                    </w:rPr>
+                  </m:ctrlPr>
+                </m:accPr>
+                <m:e>
+                  <m:r>
+                    <w:rPr>
+                      <w:rFonts w:ascii="Cambria Math" w:eastAsiaTheme="minorEastAsia" w:hAnsi="Cambria Math"/>
+                    </w:rPr>
+                    <m:t>X</m:t>
+                  </m:r>
+                </m:e>
+              </m:acc>
+            </m:e>
+            <m:sub>
+              <m:r>
+                <w:rPr>
+                  <w:rFonts w:ascii="Cambria Math" w:eastAsiaTheme="minorEastAsia" w:hAnsi="Cambria Math"/>
+                </w:rPr>
+                <m:t>4</m:t>
+              </m:r>
+            </m:sub>
+          </m:sSub>
+          <m:r>
+            <w:rPr>
+              <w:rFonts w:ascii="Cambria Math" w:eastAsiaTheme="minorEastAsia" w:hAnsi="Cambria Math"/>
+            </w:rPr>
+            <m:t>= 0</m:t>
+          </m:r>
+        </m:oMath>
+      </m:oMathPara>
+    </w:p>
+    <w:p>
+      <w:pPr>
+        <w:rPr>
+          <w:rFonts w:eastAsiaTheme="minorEastAsia"/>
+        </w:rPr>
+      </w:pPr>
+      <m:oMathPara>
+        <m:oMath>
+          <m:f>
+            <m:fPr>
+              <m:ctrlPr>
+                <w:rPr>
+                  <w:rFonts w:ascii="Cambria Math" w:eastAsiaTheme="minorEastAsia" w:hAnsi="Cambria Math"/>
+                  <w:i/>
+                </w:rPr>
+              </m:ctrlPr>
+            </m:fPr>
+            <m:num>
+              <m:r>
+                <w:rPr>
+                  <w:rFonts w:ascii="Cambria Math" w:eastAsiaTheme="minorEastAsia" w:hAnsi="Cambria Math"/>
+                </w:rPr>
+                <m:t>G</m:t>
+              </m:r>
+            </m:num>
+            <m:den>
+              <m:r>
+                <w:rPr>
+                  <w:rFonts w:ascii="Cambria Math" w:eastAsiaTheme="minorEastAsia" w:hAnsi="Cambria Math"/>
+                </w:rPr>
+                <m:t>N</m:t>
+              </m:r>
+            </m:den>
+          </m:f>
+          <m:r>
+            <w:rPr>
+              <w:rFonts w:ascii="Cambria Math" w:eastAsiaTheme="minorEastAsia" w:hAnsi="Cambria Math"/>
+            </w:rPr>
+            <m:t>=10.37</m:t>
+          </m:r>
+        </m:oMath>
+      </m:oMathPara>
+    </w:p>
+    <w:p>
+      <w:pPr>
+        <w:rPr>
+          <w:rFonts w:eastAsiaTheme="minorEastAsia"/>
+        </w:rPr>
+      </w:pPr>
+      <m:oMathPara>
+        <m:oMath>
+          <m:r>
+            <w:rPr>
+              <w:rFonts w:ascii="Cambria Math" w:eastAsiaTheme="minorEastAsia" w:hAnsi="Cambria Math"/>
+            </w:rPr>
+            <m:t>S</m:t>
+          </m:r>
+          <m:sSub>
+            <m:sSubPr>
+              <m:ctrlPr>
+                <w:rPr>
+                  <w:rFonts w:ascii="Cambria Math" w:eastAsiaTheme="minorEastAsia" w:hAnsi="Cambria Math"/>
+                  <w:i/>
+                </w:rPr>
+              </m:ctrlPr>
+            </m:sSubPr>
+            <m:e>
+              <m:r>
+                <w:rPr>
+                  <w:rFonts w:ascii="Cambria Math" w:eastAsiaTheme="minorEastAsia" w:hAnsi="Cambria Math"/>
+                </w:rPr>
+                <m:t>S</m:t>
+              </m:r>
+            </m:e>
+            <m:sub>
+              <m:r>
+                <w:rPr>
+                  <w:rFonts w:ascii="Cambria Math" w:eastAsiaTheme="minorEastAsia" w:hAnsi="Cambria Math"/>
+                </w:rPr>
+                <m:t>total</m:t>
+              </m:r>
+            </m:sub>
+          </m:sSub>
+          <m:r>
+            <w:rPr>
+              <w:rFonts w:ascii="Cambria Math" w:eastAsiaTheme="minorEastAsia" w:hAnsi="Cambria Math"/>
+            </w:rPr>
+            <m:t>=5884.08</m:t>
+          </m:r>
+        </m:oMath>
+      </m:oMathPara>
+    </w:p>
+    <w:p>
+      <w:pPr>
+        <w:rPr>
+          <w:rFonts w:eastAsiaTheme="minorEastAsia"/>
+        </w:rPr>
+      </w:pPr>
+      <m:oMathPara>
+        <m:oMath>
+          <m:r>
+            <w:rPr>
+              <w:rFonts w:ascii="Cambria Math" w:eastAsiaTheme="minorEastAsia" w:hAnsi="Cambria Math"/>
+            </w:rPr>
+            <m:t>S</m:t>
+          </m:r>
+          <m:sSub>
+            <m:sSubPr>
+              <m:ctrlPr>
+                <w:rPr>
+                  <w:rFonts w:ascii="Cambria Math" w:eastAsiaTheme="minorEastAsia" w:hAnsi="Cambria Math"/>
+                  <w:i/>
+                </w:rPr>
+              </m:ctrlPr>
+            </m:sSubPr>
+            <m:e>
+              <m:r>
+                <w:rPr>
+                  <w:rFonts w:ascii="Cambria Math" w:eastAsiaTheme="minorEastAsia" w:hAnsi="Cambria Math"/>
+                </w:rPr>
+                <m:t>S</m:t>
+              </m:r>
+            </m:e>
+            <m:sub>
+              <m:r>
+                <w:rPr>
+                  <w:rFonts w:ascii="Cambria Math" w:eastAsiaTheme="minorEastAsia" w:hAnsi="Cambria Math"/>
+                </w:rPr>
+                <m:t>within</m:t>
+              </m:r>
+            </m:sub>
+          </m:sSub>
+          <m:r>
+            <w:rPr>
+              <w:rFonts w:ascii="Cambria Math" w:eastAsiaTheme="minorEastAsia" w:hAnsi="Cambria Math"/>
+            </w:rPr>
+            <m:t>=3371.89</m:t>
+          </m:r>
+        </m:oMath>
+      </m:oMathPara>
+    </w:p>
+    <w:p>
+      <w:pPr>
+        <w:rPr>
+          <w:rFonts w:eastAsiaTheme="minorEastAsia"/>
+        </w:rPr>
+      </w:pPr>
+      <m:oMathPara>
+        <m:oMath>
+          <m:r>
+            <w:rPr>
+              <w:rFonts w:ascii="Cambria Math" w:eastAsiaTheme="minorEastAsia" w:hAnsi="Cambria Math"/>
+            </w:rPr>
+            <m:t>S</m:t>
+          </m:r>
+          <m:sSub>
+            <m:sSubPr>
+              <m:ctrlPr>
+                <w:rPr>
+                  <w:rFonts w:ascii="Cambria Math" w:eastAsiaTheme="minorEastAsia" w:hAnsi="Cambria Math"/>
+                  <w:i/>
+                </w:rPr>
+              </m:ctrlPr>
+            </m:sSubPr>
+            <m:e>
+              <m:r>
+                <w:rPr>
+                  <w:rFonts w:ascii="Cambria Math" w:eastAsiaTheme="minorEastAsia" w:hAnsi="Cambria Math"/>
+                </w:rPr>
+                <m:t>S</m:t>
+              </m:r>
+            </m:e>
+            <m:sub>
+              <m:r>
+                <w:rPr>
+                  <w:rFonts w:ascii="Cambria Math" w:eastAsiaTheme="minorEastAsia" w:hAnsi="Cambria Math"/>
+                </w:rPr>
+                <m:t>between</m:t>
+              </m:r>
+            </m:sub>
+          </m:sSub>
+          <m:r>
+            <w:rPr>
+              <w:rFonts w:ascii="Cambria Math" w:eastAsiaTheme="minorEastAsia" w:hAnsi="Cambria Math"/>
+            </w:rPr>
+            <m:t>=2512.19</m:t>
+          </m:r>
+        </m:oMath>
+      </m:oMathPara>
+    </w:p>
+    <w:p>
+      <w:pPr>
+        <w:rPr>
+          <w:rFonts w:eastAsiaTheme="minorEastAsia"/>
+        </w:rPr>
+      </w:pPr>
+      <m:oMathPara>
+        <m:oMath>
+          <m:d>
+            <m:dPr>
+              <m:ctrlPr>
+                <w:rPr>
+                  <w:rFonts w:ascii="Cambria Math" w:eastAsiaTheme="minorEastAsia" w:hAnsi="Cambria Math"/>
+                  <w:i/>
+                </w:rPr>
+              </m:ctrlPr>
+            </m:dPr>
+            <m:e>
+              <m:r>
+                <w:rPr>
+                  <w:rFonts w:ascii="Cambria Math" w:eastAsiaTheme="minorEastAsia" w:hAnsi="Cambria Math"/>
+                </w:rPr>
+                <m:t>4</m:t>
+              </m:r>
+            </m:e>
+          </m:d>
+        </m:oMath>
+      </m:oMathPara>
+    </w:p>
+    <w:p>
+      <w:pPr>
+        <w:rPr>
+          <w:rFonts w:eastAsiaTheme="minorEastAsia"/>
+        </w:rPr>
+      </w:pPr>
+      <m:oMathPara>
+        <m:oMath>
+          <m:r>
+            <w:rPr>
+              <w:rFonts w:ascii="Cambria Math" w:eastAsiaTheme="minorEastAsia" w:hAnsi="Cambria Math"/>
+            </w:rPr>
+            <m:t>M</m:t>
+          </m:r>
+          <m:sSub>
+            <m:sSubPr>
+              <m:ctrlPr>
+                <w:rPr>
+                  <w:rFonts w:ascii="Cambria Math" w:eastAsiaTheme="minorEastAsia" w:hAnsi="Cambria Math"/>
+                  <w:i/>
+                </w:rPr>
+              </m:ctrlPr>
+            </m:sSubPr>
+            <m:e>
+              <m:r>
+                <w:rPr>
+                  <w:rFonts w:ascii="Cambria Math" w:eastAsiaTheme="minorEastAsia" w:hAnsi="Cambria Math"/>
+                </w:rPr>
+                <m:t>S</m:t>
+              </m:r>
+            </m:e>
+            <m:sub>
+              <m:r>
+                <w:rPr>
+                  <w:rFonts w:ascii="Cambria Math" w:eastAsiaTheme="minorEastAsia" w:hAnsi="Cambria Math"/>
+                </w:rPr>
+                <m:t>between</m:t>
+              </m:r>
+            </m:sub>
+          </m:sSub>
+          <m:r>
+            <w:rPr>
+              <w:rFonts w:ascii="Cambria Math" w:eastAsiaTheme="minorEastAsia" w:hAnsi="Cambria Math"/>
+            </w:rPr>
+            <m:t>=837.40</m:t>
+          </m:r>
+        </m:oMath>
+      </m:oMathPara>
+    </w:p>
+    <w:p>
+      <w:pPr>
+        <w:rPr>
+          <w:rFonts w:eastAsiaTheme="minorEastAsia"/>
+        </w:rPr>
+      </w:pPr>
+      <m:oMathPara>
+        <m:oMath>
+          <m:r>
+            <w:rPr>
+              <w:rFonts w:ascii="Cambria Math" w:eastAsiaTheme="minorEastAsia" w:hAnsi="Cambria Math"/>
+            </w:rPr>
+            <m:t>M</m:t>
+          </m:r>
+          <m:sSub>
+            <m:sSubPr>
+              <m:ctrlPr>
+                <w:rPr>
+                  <w:rFonts w:ascii="Cambria Math" w:eastAsiaTheme="minorEastAsia" w:hAnsi="Cambria Math"/>
+                  <w:i/>
+                </w:rPr>
+              </m:ctrlPr>
+            </m:sSubPr>
+            <m:e>
+              <m:r>
+                <w:rPr>
+                  <w:rFonts w:ascii="Cambria Math" w:eastAsiaTheme="minorEastAsia" w:hAnsi="Cambria Math"/>
+                </w:rPr>
+                <m:t>S</m:t>
+              </m:r>
+            </m:e>
+            <m:sub>
+              <m:r>
+                <w:rPr>
+                  <w:rFonts w:ascii="Cambria Math" w:eastAsiaTheme="minorEastAsia" w:hAnsi="Cambria Math"/>
+                </w:rPr>
+                <m:t>within</m:t>
+              </m:r>
+            </m:sub>
+          </m:sSub>
+          <m:r>
+            <w:rPr>
+              <w:rFonts w:ascii="Cambria Math" w:eastAsiaTheme="minorEastAsia" w:hAnsi="Cambria Math"/>
+            </w:rPr>
+            <m:t>=674.38</m:t>
+          </m:r>
+        </m:oMath>
+      </m:oMathPara>
+    </w:p>
+    <w:p>
+      <w:pPr>
+        <w:rPr>
+          <w:rFonts w:eastAsiaTheme="minorEastAsia"/>
+        </w:rPr>
+      </w:pPr>
+      <m:oMathPara>
+        <m:oMath>
+          <m:d>
+            <m:dPr>
+              <m:ctrlPr>
+                <w:rPr>
+                  <w:rFonts w:ascii="Cambria Math" w:eastAsiaTheme="minorEastAsia" w:hAnsi="Cambria Math"/>
+                  <w:i/>
+                </w:rPr>
+              </m:ctrlPr>
+            </m:dPr>
+            <m:e>
+              <m:r>
+                <w:rPr>
+                  <w:rFonts w:ascii="Cambria Math" w:eastAsiaTheme="minorEastAsia" w:hAnsi="Cambria Math"/>
+                </w:rPr>
+                <m:t>5</m:t>
+              </m:r>
+            </m:e>
+          </m:d>
+        </m:oMath>
+      </m:oMathPara>
+    </w:p>
+    <w:p>
+      <w:pPr>
+        <w:rPr>
+          <w:rFonts w:eastAsiaTheme="minorEastAsia"/>
+        </w:rPr>
+      </w:pPr>
+      <m:oMathPara>
+        <m:oMath>
+          <m:r>
+            <w:rPr>
+              <w:rFonts w:ascii="Cambria Math" w:eastAsiaTheme="minorEastAsia" w:hAnsi="Cambria Math"/>
+            </w:rPr>
+            <m:t>F=1.24</m:t>
+          </m:r>
+        </m:oMath>
+      </m:oMathPara>
+    </w:p>
+    <w:p>
+      <w:pPr>
+        <w:rPr>
+          <w:rFonts w:eastAsiaTheme="minorEastAsia"/>
+        </w:rPr>
+      </w:pPr>
+      <m:oMathPara>
+        <m:oMath>
+          <m:sSub>
+            <m:sSubPr>
+              <m:ctrlPr>
+                <w:rPr>
+                  <w:rFonts w:ascii="Cambria Math" w:eastAsiaTheme="minorEastAsia" w:hAnsi="Cambria Math"/>
+                  <w:i/>
+                </w:rPr>
+              </m:ctrlPr>
+            </m:sSubPr>
+            <m:e>
+              <m:r>
+                <w:rPr>
+                  <w:rFonts w:ascii="Cambria Math" w:eastAsiaTheme="minorEastAsia" w:hAnsi="Cambria Math"/>
+                </w:rPr>
+                <m:t>F</m:t>
+              </m:r>
+            </m:e>
+            <m:sub>
+              <m:r>
+                <w:rPr>
+                  <w:rFonts w:ascii="Cambria Math" w:eastAsiaTheme="minorEastAsia" w:hAnsi="Cambria Math"/>
+                </w:rPr>
+                <m:t>crit</m:t>
+              </m:r>
+            </m:sub>
+          </m:sSub>
+          <m:r>
+            <w:rPr>
+              <w:rFonts w:ascii="Cambria Math" w:eastAsiaTheme="minorEastAsia" w:hAnsi="Cambria Math"/>
+            </w:rPr>
+            <m:t>=5.41</m:t>
+          </m:r>
+        </m:oMath>
+      </m:oMathPara>
+    </w:p>
+    <w:p>
+      <w:pPr>
+        <w:rPr>
+          <w:rFonts w:eastAsiaTheme="minorEastAsia"/>
+        </w:rPr>
+      </w:pPr>
+      <m:oMathPara>
+        <m:oMath>
+          <m:r>
+            <w:rPr>
+              <w:rFonts w:ascii="Cambria Math" w:eastAsiaTheme="minorEastAsia" w:hAnsi="Cambria Math"/>
+            </w:rPr>
+            <m:t xml:space="preserve">(6) </m:t>
+          </m:r>
+        </m:oMath>
+      </m:oMathPara>
+    </w:p>
+    <w:p>
+      <w:pPr>
+        <w:rPr>
+          <w:rFonts w:eastAsiaTheme="minorEastAsia"/>
+        </w:rPr>
+      </w:pPr>
+      <m:oMathPara>
+        <m:oMath>
+          <m:r>
+            <w:rPr>
+              <w:rFonts w:ascii="Cambria Math" w:eastAsiaTheme="minorEastAsia" w:hAnsi="Cambria Math"/>
+            </w:rPr>
+            <m:t xml:space="preserve">Conclusión, 1.24&lt;5.41, no se puede rechazar </m:t>
+          </m:r>
+          <m:sSub>
+            <m:sSubPr>
+              <m:ctrlPr>
+                <w:rPr>
+                  <w:rFonts w:ascii="Cambria Math" w:eastAsiaTheme="minorEastAsia" w:hAnsi="Cambria Math"/>
+                  <w:i/>
+                </w:rPr>
+              </m:ctrlPr>
+            </m:sSubPr>
+            <m:e>
+              <m:r>
+                <w:rPr>
+                  <w:rFonts w:ascii="Cambria Math" w:eastAsiaTheme="minorEastAsia" w:hAnsi="Cambria Math"/>
+                </w:rPr>
+                <m:t>H</m:t>
+              </m:r>
+            </m:e>
+            <m:sub>
+              <m:r>
+                <w:rPr>
+                  <w:rFonts w:ascii="Cambria Math" w:eastAsiaTheme="minorEastAsia" w:hAnsi="Cambria Math"/>
+                </w:rPr>
+                <m:t>0</m:t>
+              </m:r>
+            </m:sub>
+          </m:sSub>
+          <m:r>
+            <w:rPr>
+              <w:rFonts w:ascii="Cambria Math" w:eastAsiaTheme="minorEastAsia" w:hAnsi="Cambria Math"/>
+            </w:rPr>
+            <m:t>.</m:t>
+          </m:r>
+        </m:oMath>
+      </m:oMathPara>
+    </w:p>
+    <w:p>
+      <w:pPr>
+        <w:rPr>
+          <w:rFonts w:eastAsiaTheme="minorEastAsia"/>
+        </w:rPr>
+      </w:pPr>
+      <m:oMathPara>
+        <m:oMath>
+          <m:r>
+            <w:rPr>
+              <w:rFonts w:ascii="Cambria Math" w:eastAsiaTheme="minorEastAsia" w:hAnsi="Cambria Math"/>
+            </w:rPr>
+            <m:t xml:space="preserve">Se acepta </m:t>
+          </m:r>
+          <m:sSub>
+            <m:sSubPr>
+              <m:ctrlPr>
+                <w:rPr>
+                  <w:rFonts w:ascii="Cambria Math" w:eastAsiaTheme="minorEastAsia" w:hAnsi="Cambria Math"/>
+                  <w:i/>
+                </w:rPr>
+              </m:ctrlPr>
+            </m:sSubPr>
+            <m:e>
+              <m:r>
+                <w:rPr>
+                  <w:rFonts w:ascii="Cambria Math" w:eastAsiaTheme="minorEastAsia" w:hAnsi="Cambria Math"/>
+                </w:rPr>
+                <m:t>H</m:t>
+              </m:r>
+            </m:e>
+            <m:sub>
+              <m:r>
+                <w:rPr>
+                  <w:rFonts w:ascii="Cambria Math" w:eastAsiaTheme="minorEastAsia" w:hAnsi="Cambria Math"/>
+                </w:rPr>
+                <m:t>0</m:t>
+              </m:r>
+            </m:sub>
+          </m:sSub>
+          <m:r>
+            <w:rPr>
+              <w:rFonts w:ascii="Cambria Math" w:eastAsiaTheme="minorEastAsia" w:hAnsi="Cambria Math"/>
+            </w:rPr>
+            <m:t xml:space="preserve">: </m:t>
+          </m:r>
+          <m:sSub>
+            <m:sSubPr>
+              <m:ctrlPr>
+                <w:rPr>
+                  <w:rFonts w:ascii="Cambria Math" w:eastAsiaTheme="minorEastAsia" w:hAnsi="Cambria Math"/>
+                  <w:i/>
+                </w:rPr>
+              </m:ctrlPr>
+            </m:sSubPr>
+            <m:e>
+              <m:r>
+                <w:rPr>
+                  <w:rFonts w:ascii="Cambria Math" w:eastAsiaTheme="minorEastAsia" w:hAnsi="Cambria Math"/>
+                </w:rPr>
+                <m:t>μ</m:t>
+              </m:r>
+            </m:e>
+            <m:sub>
+              <m:r>
+                <w:rPr>
+                  <w:rFonts w:ascii="Cambria Math" w:eastAsiaTheme="minorEastAsia" w:hAnsi="Cambria Math"/>
+                </w:rPr>
+                <m:t>1</m:t>
+              </m:r>
+            </m:sub>
+          </m:sSub>
+          <m:r>
+            <w:rPr>
+              <w:rFonts w:ascii="Cambria Math" w:eastAsiaTheme="minorEastAsia" w:hAnsi="Cambria Math"/>
+            </w:rPr>
+            <m:t>=</m:t>
+          </m:r>
+          <m:sSub>
+            <m:sSubPr>
+              <m:ctrlPr>
+                <w:rPr>
+                  <w:rFonts w:ascii="Cambria Math" w:eastAsiaTheme="minorEastAsia" w:hAnsi="Cambria Math"/>
+                  <w:i/>
+                </w:rPr>
+              </m:ctrlPr>
+            </m:sSubPr>
+            <m:e>
+              <m:r>
+                <w:rPr>
+                  <w:rFonts w:ascii="Cambria Math" w:eastAsiaTheme="minorEastAsia" w:hAnsi="Cambria Math"/>
+                </w:rPr>
+                <m:t>μ</m:t>
+              </m:r>
+            </m:e>
+            <m:sub>
+              <m:r>
+                <w:rPr>
+                  <w:rFonts w:ascii="Cambria Math" w:eastAsiaTheme="minorEastAsia" w:hAnsi="Cambria Math"/>
+                </w:rPr>
+                <m:t>2</m:t>
+              </m:r>
+            </m:sub>
+          </m:sSub>
+          <m:r>
+            <w:rPr>
+              <w:rFonts w:ascii="Cambria Math" w:eastAsiaTheme="minorEastAsia" w:hAnsi="Cambria Math"/>
+            </w:rPr>
+            <m:t>=</m:t>
+          </m:r>
+          <m:sSub>
+            <m:sSubPr>
+              <m:ctrlPr>
+                <w:rPr>
+                  <w:rFonts w:ascii="Cambria Math" w:eastAsiaTheme="minorEastAsia" w:hAnsi="Cambria Math"/>
+                  <w:i/>
+                </w:rPr>
+              </m:ctrlPr>
+            </m:sSubPr>
+            <m:e>
+              <m:r>
+                <w:rPr>
+                  <w:rFonts w:ascii="Cambria Math" w:eastAsiaTheme="minorEastAsia" w:hAnsi="Cambria Math"/>
+                </w:rPr>
+                <m:t>μ</m:t>
+              </m:r>
+            </m:e>
+            <m:sub>
+              <m:r>
+                <w:rPr>
+                  <w:rFonts w:ascii="Cambria Math" w:eastAsiaTheme="minorEastAsia" w:hAnsi="Cambria Math"/>
+                </w:rPr>
+                <m:t>3</m:t>
+              </m:r>
+            </m:sub>
+          </m:sSub>
+          <m:r>
+            <w:rPr>
+              <w:rFonts w:ascii="Cambria Math" w:eastAsiaTheme="minorEastAsia" w:hAnsi="Cambria Math"/>
+            </w:rPr>
+            <m:t>=</m:t>
+          </m:r>
+          <m:sSub>
+            <m:sSubPr>
+              <m:ctrlPr>
+                <w:rPr>
+                  <w:rFonts w:ascii="Cambria Math" w:eastAsiaTheme="minorEastAsia" w:hAnsi="Cambria Math"/>
+                  <w:i/>
+                </w:rPr>
+              </m:ctrlPr>
+            </m:sSubPr>
+            <m:e>
+              <m:r>
+                <w:rPr>
+                  <w:rFonts w:ascii="Cambria Math" w:eastAsiaTheme="minorEastAsia" w:hAnsi="Cambria Math"/>
+                </w:rPr>
+                <m:t>μ</m:t>
+              </m:r>
+            </m:e>
+            <m:sub>
+              <m:r>
+                <w:rPr>
+                  <w:rFonts w:ascii="Cambria Math" w:eastAsiaTheme="minorEastAsia" w:hAnsi="Cambria Math"/>
+                </w:rPr>
+                <m:t>4</m:t>
+              </m:r>
+            </m:sub>
+          </m:sSub>
+        </m:oMath>
+      </m:oMathPara>
+    </w:p>
+    <w:p>
+      <w:pPr>
+        <w:rPr>
+          <w:rFonts w:eastAsiaTheme="minorEastAsia"/>
+        </w:rPr>
+      </w:pPr>
     </w:p>
     <w:sectPr>
       <w:pgSz w:w="12240" w:h="15840"/>
@@ -7980,6 +9677,7 @@
     <w:lsdException w:name="HTML Sample" w:semiHidden="1" w:unhideWhenUsed="1"/>
     <w:lsdException w:name="HTML Typewriter" w:semiHidden="1" w:unhideWhenUsed="1"/>
     <w:lsdException w:name="HTML Variable" w:semiHidden="1" w:unhideWhenUsed="1"/>
+    <w:lsdException w:name="Normal Table" w:semiHidden="1" w:unhideWhenUsed="1"/>
     <w:lsdException w:name="annotation subject" w:semiHidden="1" w:unhideWhenUsed="1"/>
     <w:lsdException w:name="No List" w:semiHidden="1" w:unhideWhenUsed="1"/>
     <w:lsdException w:name="Outline List 1" w:semiHidden="1" w:unhideWhenUsed="1"/>
@@ -8022,8 +9720,11 @@
     <w:lsdException w:name="Table Contemporary" w:semiHidden="1" w:unhideWhenUsed="1"/>
     <w:lsdException w:name="Table Elegant" w:semiHidden="1" w:unhideWhenUsed="1"/>
     <w:lsdException w:name="Table Professional" w:semiHidden="1" w:unhideWhenUsed="1"/>
+    <w:lsdException w:name="Table Subtle 1" w:semiHidden="1" w:unhideWhenUsed="1"/>
     <w:lsdException w:name="Table Subtle 2" w:semiHidden="1" w:unhideWhenUsed="1"/>
     <w:lsdException w:name="Table Web 1" w:semiHidden="1" w:unhideWhenUsed="1"/>
+    <w:lsdException w:name="Table Web 2" w:semiHidden="1" w:unhideWhenUsed="1"/>
+    <w:lsdException w:name="Table Web 3" w:semiHidden="1" w:unhideWhenUsed="1"/>
     <w:lsdException w:name="Balloon Text" w:semiHidden="1" w:unhideWhenUsed="1"/>
     <w:lsdException w:name="Table Grid" w:uiPriority="39"/>
     <w:lsdException w:name="Table Theme" w:semiHidden="1" w:unhideWhenUsed="1"/>

</xml_diff>